<commit_message>
Updated readme and new data
New data was provided from stela, but only
Chemical_set1_ecotox_physchem_properties 198
substances_ALTERRA_25-04_17_for_Rudy.xlsx was processed

The README was updated to include information on StreamEU and the
seach_terms becoming dictionaries instead of lists (for more flexible
specification of search terms)
</commit_message>
<xml_diff>
--- a/SSPD README.docx
+++ b/SSPD README.docx
@@ -10,6 +10,7 @@
           <w:color w:val="auto"/>
         </w:rPr>
       </w:pPr>
+      <w:bookmarkStart w:id="0" w:name="_GoBack"/>
       <w:r>
         <w:rPr>
           <w:rFonts w:ascii="Arial" w:hAnsi="Arial" w:cs="Arial"/>
@@ -43,9 +44,10 @@
           <w:rFonts w:ascii="Arial" w:hAnsi="Arial" w:cs="Arial"/>
           <w:color w:val="auto"/>
         </w:rPr>
-        <w:t xml:space="preserve"> v1.7</w:t>
-      </w:r>
-    </w:p>
+        <w:t xml:space="preserve"> v1.8</w:t>
+      </w:r>
+    </w:p>
+    <w:bookmarkEnd w:id="0"/>
     <w:p>
       <w:pPr>
         <w:rPr>
@@ -86,13 +88,19 @@
         <w:rPr>
           <w:rFonts w:ascii="Arial" w:hAnsi="Arial" w:cs="Arial"/>
         </w:rPr>
-        <w:t>November 11,</w:t>
-      </w:r>
-      <w:r>
-        <w:rPr>
-          <w:rFonts w:ascii="Arial" w:hAnsi="Arial" w:cs="Arial"/>
-        </w:rPr>
-        <w:t xml:space="preserve"> 2016</w:t>
+        <w:t>March</w:t>
+      </w:r>
+      <w:r>
+        <w:rPr>
+          <w:rFonts w:ascii="Arial" w:hAnsi="Arial" w:cs="Arial"/>
+        </w:rPr>
+        <w:t>,</w:t>
+      </w:r>
+      <w:r>
+        <w:rPr>
+          <w:rFonts w:ascii="Arial" w:hAnsi="Arial" w:cs="Arial"/>
+        </w:rPr>
+        <w:t xml:space="preserve"> 2017</w:t>
       </w:r>
     </w:p>
     <w:p>
@@ -176,6 +184,12 @@
         <w:rPr>
           <w:rFonts w:ascii="Arial" w:hAnsi="Arial" w:cs="Arial"/>
         </w:rPr>
+        <w:t xml:space="preserve"> or SIMPLE_TREAT</w:t>
+      </w:r>
+      <w:r>
+        <w:rPr>
+          <w:rFonts w:ascii="Arial" w:hAnsi="Arial" w:cs="Arial"/>
+        </w:rPr>
         <w:t>) should interact with the properties in the database. The database is populated</w:t>
       </w:r>
       <w:r>
@@ -201,7 +215,19 @@
         <w:rPr>
           <w:rFonts w:ascii="Arial" w:hAnsi="Arial" w:cs="Arial"/>
         </w:rPr>
-        <w:t xml:space="preserve">To write model output, for which the only current option is </w:t>
+        <w:t>To write model output, for which the only current option</w:t>
+      </w:r>
+      <w:r>
+        <w:rPr>
+          <w:rFonts w:ascii="Arial" w:hAnsi="Arial" w:cs="Arial"/>
+        </w:rPr>
+        <w:t>s are</w:t>
+      </w:r>
+      <w:r>
+        <w:rPr>
+          <w:rFonts w:ascii="Arial" w:hAnsi="Arial" w:cs="Arial"/>
+        </w:rPr>
+        <w:t xml:space="preserve"> </w:t>
       </w:r>
       <w:r>
         <w:rPr>
@@ -227,7 +253,19 @@
         <w:rPr>
           <w:rFonts w:ascii="Arial" w:hAnsi="Arial" w:cs="Arial"/>
         </w:rPr>
-        <w:t xml:space="preserve"> format, </w:t>
+        <w:t xml:space="preserve"> format</w:t>
+      </w:r>
+      <w:r>
+        <w:rPr>
+          <w:rFonts w:ascii="Arial" w:hAnsi="Arial" w:cs="Arial"/>
+        </w:rPr>
+        <w:t xml:space="preserve"> or SIMPLE_TREAT .csv format</w:t>
+      </w:r>
+      <w:r>
+        <w:rPr>
+          <w:rFonts w:ascii="Arial" w:hAnsi="Arial" w:cs="Arial"/>
+        </w:rPr>
+        <w:t xml:space="preserve">, </w:t>
       </w:r>
       <w:r>
         <w:rPr>
@@ -245,22 +283,50 @@
         <w:rPr>
           <w:rFonts w:ascii="Arial" w:hAnsi="Arial" w:cs="Arial"/>
         </w:rPr>
-        <w:t xml:space="preserve"> created in the database based on numbers present in the data files. This table is then read by the</w:t>
-      </w:r>
-      <w:r>
-        <w:rPr>
-          <w:rFonts w:ascii="Arial" w:hAnsi="Arial" w:cs="Arial"/>
-        </w:rPr>
-        <w:t xml:space="preserve"> the program, and an .</w:t>
-      </w:r>
-      <w:proofErr w:type="spellStart"/>
-      <w:r>
-        <w:rPr>
-          <w:rFonts w:ascii="Arial" w:hAnsi="Arial" w:cs="Arial"/>
-        </w:rPr>
-        <w:t>inc</w:t>
-      </w:r>
-      <w:proofErr w:type="spellEnd"/>
+        <w:t xml:space="preserve"> created in the d</w:t>
+      </w:r>
+      <w:r>
+        <w:rPr>
+          <w:rFonts w:ascii="Arial" w:hAnsi="Arial" w:cs="Arial"/>
+        </w:rPr>
+        <w:t>atabase based on substances</w:t>
+      </w:r>
+      <w:r>
+        <w:rPr>
+          <w:rFonts w:ascii="Arial" w:hAnsi="Arial" w:cs="Arial"/>
+        </w:rPr>
+        <w:t xml:space="preserve"> </w:t>
+      </w:r>
+      <w:r>
+        <w:rPr>
+          <w:rFonts w:ascii="Arial" w:hAnsi="Arial" w:cs="Arial"/>
+        </w:rPr>
+        <w:t xml:space="preserve">found </w:t>
+      </w:r>
+      <w:r>
+        <w:rPr>
+          <w:rFonts w:ascii="Arial" w:hAnsi="Arial" w:cs="Arial"/>
+        </w:rPr>
+        <w:t xml:space="preserve">in the </w:t>
+      </w:r>
+      <w:r>
+        <w:rPr>
+          <w:rFonts w:ascii="Arial" w:hAnsi="Arial" w:cs="Arial"/>
+        </w:rPr>
+        <w:t xml:space="preserve">core </w:t>
+      </w:r>
+      <w:r>
+        <w:rPr>
+          <w:rFonts w:ascii="Arial" w:hAnsi="Arial" w:cs="Arial"/>
+        </w:rPr>
+        <w:t>data files. This table is then read by the</w:t>
+      </w:r>
+      <w:r>
+        <w:rPr>
+          <w:rFonts w:ascii="Arial" w:hAnsi="Arial" w:cs="Arial"/>
+        </w:rPr>
+        <w:t xml:space="preserve"> the program, and a</w:t>
+      </w:r>
       <w:r>
         <w:rPr>
           <w:rFonts w:ascii="Arial" w:hAnsi="Arial" w:cs="Arial"/>
@@ -271,13 +337,13 @@
         <w:rPr>
           <w:rFonts w:ascii="Arial" w:hAnsi="Arial" w:cs="Arial"/>
         </w:rPr>
-        <w:t>STREAM_EU</w:t>
-      </w:r>
-      <w:r>
-        <w:rPr>
-          <w:rFonts w:ascii="Arial" w:hAnsi="Arial" w:cs="Arial"/>
-        </w:rPr>
-        <w:t xml:space="preserve"> parameters for which substances exist in the database. </w:t>
+        <w:t xml:space="preserve">model </w:t>
+      </w:r>
+      <w:r>
+        <w:rPr>
+          <w:rFonts w:ascii="Arial" w:hAnsi="Arial" w:cs="Arial"/>
+        </w:rPr>
+        <w:t xml:space="preserve">parameters for which substances exist in the database. </w:t>
       </w:r>
     </w:p>
     <w:p>
@@ -672,7 +738,31 @@
         <w:rPr>
           <w:rFonts w:ascii="Arial" w:hAnsi="Arial" w:cs="Arial"/>
         </w:rPr>
-        <w:t xml:space="preserve">Shown in is a schematic of the database structure and its 4 main tables. # </w:t>
+        <w:t>Shown in is a schematic of the database structure and its 4 main tables</w:t>
+      </w:r>
+      <w:r>
+        <w:rPr>
+          <w:rFonts w:ascii="Arial" w:hAnsi="Arial" w:cs="Arial"/>
+        </w:rPr>
+        <w:t xml:space="preserve"> with respect to a given model</w:t>
+      </w:r>
+      <w:r>
+        <w:rPr>
+          <w:rFonts w:ascii="Arial" w:hAnsi="Arial" w:cs="Arial"/>
+        </w:rPr>
+        <w:t>.</w:t>
+      </w:r>
+      <w:r>
+        <w:rPr>
+          <w:rFonts w:ascii="Arial" w:hAnsi="Arial" w:cs="Arial"/>
+        </w:rPr>
+        <w:t xml:space="preserve"> For example STREAM_EU is shown here.</w:t>
+      </w:r>
+      <w:r>
+        <w:rPr>
+          <w:rFonts w:ascii="Arial" w:hAnsi="Arial" w:cs="Arial"/>
+        </w:rPr>
+        <w:t xml:space="preserve"> # </w:t>
       </w:r>
       <w:proofErr w:type="gramStart"/>
       <w:r>
@@ -777,6 +867,7 @@
         </w:rPr>
         <w:t xml:space="preserve">Figure </w:t>
       </w:r>
+      <w:proofErr w:type="gramEnd"/>
       <w:r>
         <w:rPr>
           <w:rFonts w:ascii="Arial" w:hAnsi="Arial" w:cs="Arial"/>
@@ -813,6 +904,7 @@
         </w:rPr>
         <w:fldChar w:fldCharType="end"/>
       </w:r>
+      <w:proofErr w:type="gramStart"/>
       <w:r>
         <w:rPr>
           <w:rFonts w:ascii="Arial" w:hAnsi="Arial" w:cs="Arial"/>
@@ -955,27 +1047,75 @@
         <w:rPr>
           <w:rFonts w:ascii="Arial" w:hAnsi="Arial" w:cs="Arial"/>
         </w:rPr>
-        <w:t xml:space="preserve">This contains </w:t>
+        <w:t>This contains csv files of metadata describing how the database should create model output. Provided is</w:t>
+      </w:r>
+      <w:r>
+        <w:rPr>
+          <w:rFonts w:ascii="Arial" w:hAnsi="Arial" w:cs="Arial"/>
+        </w:rPr>
+        <w:t xml:space="preserve"> ‘</w:t>
+      </w:r>
+      <w:r>
+        <w:rPr>
+          <w:rFonts w:ascii="Arial" w:hAnsi="Arial" w:cs="Arial"/>
+        </w:rPr>
+        <w:t>STREAM_EU</w:t>
+      </w:r>
+      <w:r>
+        <w:rPr>
+          <w:rFonts w:ascii="Arial" w:hAnsi="Arial" w:cs="Arial"/>
+        </w:rPr>
+        <w:t>_meta.csv’,</w:t>
+      </w:r>
+      <w:r>
+        <w:rPr>
+          <w:rFonts w:ascii="Arial" w:hAnsi="Arial" w:cs="Arial"/>
+        </w:rPr>
+        <w:t xml:space="preserve"> a file for specifying</w:t>
+      </w:r>
+      <w:r>
+        <w:rPr>
+          <w:rFonts w:ascii="Arial" w:hAnsi="Arial" w:cs="Arial"/>
+        </w:rPr>
+        <w:t xml:space="preserve"> the contents of the</w:t>
+      </w:r>
+      <w:r>
+        <w:rPr>
+          <w:rFonts w:ascii="Arial" w:hAnsi="Arial" w:cs="Arial"/>
+        </w:rPr>
+        <w:t xml:space="preserve"> </w:t>
+      </w:r>
+      <w:r>
+        <w:rPr>
+          <w:rFonts w:ascii="Arial" w:hAnsi="Arial" w:cs="Arial"/>
+        </w:rPr>
+        <w:t>STREAM_EU</w:t>
+      </w:r>
+      <w:r>
+        <w:rPr>
+          <w:rFonts w:ascii="Arial" w:hAnsi="Arial" w:cs="Arial"/>
+        </w:rPr>
+        <w:t xml:space="preserve"> output in the form of include (.</w:t>
       </w:r>
       <w:proofErr w:type="spellStart"/>
       <w:r>
         <w:rPr>
           <w:rFonts w:ascii="Arial" w:hAnsi="Arial" w:cs="Arial"/>
         </w:rPr>
-        <w:t>csv</w:t>
+        <w:t>inc</w:t>
       </w:r>
       <w:proofErr w:type="spellEnd"/>
       <w:r>
         <w:rPr>
           <w:rFonts w:ascii="Arial" w:hAnsi="Arial" w:cs="Arial"/>
         </w:rPr>
-        <w:t xml:space="preserve"> files of metadata describing how the database should create model output. Provided is</w:t>
-      </w:r>
-      <w:r>
-        <w:rPr>
-          <w:rFonts w:ascii="Arial" w:hAnsi="Arial" w:cs="Arial"/>
-        </w:rPr>
-        <w:t xml:space="preserve"> ‘</w:t>
+        <w:t xml:space="preserve">) files. All of the columns are relevant only </w:t>
+      </w:r>
+      <w:r>
+        <w:rPr>
+          <w:rFonts w:ascii="Arial" w:hAnsi="Arial" w:cs="Arial"/>
+        </w:rPr>
+        <w:t xml:space="preserve">for </w:t>
       </w:r>
       <w:r>
         <w:rPr>
@@ -987,19 +1127,85 @@
         <w:rPr>
           <w:rFonts w:ascii="Arial" w:hAnsi="Arial" w:cs="Arial"/>
         </w:rPr>
-        <w:t>_meta.csv’,</w:t>
-      </w:r>
-      <w:r>
-        <w:rPr>
-          <w:rFonts w:ascii="Arial" w:hAnsi="Arial" w:cs="Arial"/>
-        </w:rPr>
-        <w:t xml:space="preserve"> a file for specifying</w:t>
-      </w:r>
-      <w:r>
-        <w:rPr>
-          <w:rFonts w:ascii="Arial" w:hAnsi="Arial" w:cs="Arial"/>
-        </w:rPr>
-        <w:t xml:space="preserve"> the contents of the</w:t>
+        <w:t>.</w:t>
+      </w:r>
+      <w:r>
+        <w:rPr>
+          <w:rFonts w:ascii="Arial" w:hAnsi="Arial" w:cs="Arial"/>
+        </w:rPr>
+        <w:t xml:space="preserve"> The file </w:t>
+      </w:r>
+      <w:r>
+        <w:rPr>
+          <w:rFonts w:ascii="Arial" w:hAnsi="Arial" w:cs="Arial"/>
+        </w:rPr>
+        <w:t>STREAM_EU</w:t>
+      </w:r>
+      <w:r>
+        <w:rPr>
+          <w:rFonts w:ascii="Arial" w:hAnsi="Arial" w:cs="Arial"/>
+        </w:rPr>
+        <w:t>_database_dictionary.csv</w:t>
+      </w:r>
+      <w:r>
+        <w:rPr>
+          <w:rFonts w:ascii="Arial" w:hAnsi="Arial" w:cs="Arial"/>
+        </w:rPr>
+        <w:t xml:space="preserve"> defines the </w:t>
+      </w:r>
+      <w:r>
+        <w:rPr>
+          <w:rFonts w:ascii="Arial" w:hAnsi="Arial" w:cs="Arial"/>
+        </w:rPr>
+        <w:t xml:space="preserve">default </w:t>
+      </w:r>
+      <w:r>
+        <w:rPr>
+          <w:rFonts w:ascii="Arial" w:hAnsi="Arial" w:cs="Arial"/>
+        </w:rPr>
+        <w:t>search term</w:t>
+      </w:r>
+      <w:r>
+        <w:rPr>
+          <w:rFonts w:ascii="Arial" w:hAnsi="Arial" w:cs="Arial"/>
+        </w:rPr>
+        <w:t>s</w:t>
+      </w:r>
+      <w:r>
+        <w:rPr>
+          <w:rFonts w:ascii="Arial" w:hAnsi="Arial" w:cs="Arial"/>
+        </w:rPr>
+        <w:t xml:space="preserve"> that will query the appropriate </w:t>
+      </w:r>
+      <w:r>
+        <w:rPr>
+          <w:rFonts w:ascii="Arial" w:hAnsi="Arial" w:cs="Arial"/>
+        </w:rPr>
+        <w:t>properties</w:t>
+      </w:r>
+      <w:r>
+        <w:rPr>
+          <w:rFonts w:ascii="Arial" w:hAnsi="Arial" w:cs="Arial"/>
+        </w:rPr>
+        <w:t xml:space="preserve"> in the database</w:t>
+      </w:r>
+      <w:r>
+        <w:rPr>
+          <w:rFonts w:ascii="Arial" w:hAnsi="Arial" w:cs="Arial"/>
+        </w:rPr>
+        <w:t xml:space="preserve"> along with the unit conversion value</w:t>
+      </w:r>
+      <w:r>
+        <w:rPr>
+          <w:rFonts w:ascii="Arial" w:hAnsi="Arial" w:cs="Arial"/>
+        </w:rPr>
+        <w:t xml:space="preserve">. Think of this as the ‘link’ between the </w:t>
+      </w:r>
+      <w:r>
+        <w:rPr>
+          <w:rFonts w:ascii="Arial" w:hAnsi="Arial" w:cs="Arial"/>
+        </w:rPr>
+        <w:t>STREAM_EU</w:t>
       </w:r>
       <w:r>
         <w:rPr>
@@ -1011,93 +1217,14 @@
         <w:rPr>
           <w:rFonts w:ascii="Arial" w:hAnsi="Arial" w:cs="Arial"/>
         </w:rPr>
-        <w:t>STREAM_EU</w:t>
-      </w:r>
-      <w:r>
-        <w:rPr>
-          <w:rFonts w:ascii="Arial" w:hAnsi="Arial" w:cs="Arial"/>
-        </w:rPr>
-        <w:t xml:space="preserve"> output in the form of include (.</w:t>
-      </w:r>
-      <w:proofErr w:type="spellStart"/>
-      <w:r>
-        <w:rPr>
-          <w:rFonts w:ascii="Arial" w:hAnsi="Arial" w:cs="Arial"/>
-        </w:rPr>
-        <w:t>inc</w:t>
-      </w:r>
-      <w:proofErr w:type="spellEnd"/>
-      <w:r>
-        <w:rPr>
-          <w:rFonts w:ascii="Arial" w:hAnsi="Arial" w:cs="Arial"/>
-        </w:rPr>
-        <w:t xml:space="preserve">) files. All of the columns are relevant only </w:t>
-      </w:r>
-      <w:r>
-        <w:rPr>
-          <w:rFonts w:ascii="Arial" w:hAnsi="Arial" w:cs="Arial"/>
-        </w:rPr>
-        <w:t xml:space="preserve">for </w:t>
-      </w:r>
-      <w:r>
-        <w:rPr>
-          <w:rFonts w:ascii="Arial" w:hAnsi="Arial" w:cs="Arial"/>
-        </w:rPr>
-        <w:t>STREAM_EU</w:t>
-      </w:r>
-      <w:r>
-        <w:rPr>
-          <w:rFonts w:ascii="Arial" w:hAnsi="Arial" w:cs="Arial"/>
-        </w:rPr>
-        <w:t>.</w:t>
-      </w:r>
-      <w:r>
-        <w:rPr>
-          <w:rFonts w:ascii="Arial" w:hAnsi="Arial" w:cs="Arial"/>
-        </w:rPr>
-        <w:t xml:space="preserve"> The file </w:t>
-      </w:r>
-      <w:r>
-        <w:rPr>
-          <w:rFonts w:ascii="Arial" w:hAnsi="Arial" w:cs="Arial"/>
-        </w:rPr>
-        <w:t>STREAM_EU</w:t>
-      </w:r>
-      <w:r>
-        <w:rPr>
-          <w:rFonts w:ascii="Arial" w:hAnsi="Arial" w:cs="Arial"/>
-        </w:rPr>
-        <w:t>_database_dictionary.csv</w:t>
-      </w:r>
-      <w:r>
-        <w:rPr>
-          <w:rFonts w:ascii="Arial" w:hAnsi="Arial" w:cs="Arial"/>
-        </w:rPr>
-        <w:t xml:space="preserve"> defines the </w:t>
-      </w:r>
-      <w:r>
-        <w:rPr>
-          <w:rFonts w:ascii="Arial" w:hAnsi="Arial" w:cs="Arial"/>
-        </w:rPr>
-        <w:t xml:space="preserve">default </w:t>
-      </w:r>
-      <w:r>
-        <w:rPr>
-          <w:rFonts w:ascii="Arial" w:hAnsi="Arial" w:cs="Arial"/>
-        </w:rPr>
-        <w:t>search term</w:t>
-      </w:r>
-      <w:r>
-        <w:rPr>
-          <w:rFonts w:ascii="Arial" w:hAnsi="Arial" w:cs="Arial"/>
-        </w:rPr>
-        <w:t>s</w:t>
-      </w:r>
-      <w:r>
-        <w:rPr>
-          <w:rFonts w:ascii="Arial" w:hAnsi="Arial" w:cs="Arial"/>
-        </w:rPr>
-        <w:t xml:space="preserve"> that will query the appropriate </w:t>
+        <w:lastRenderedPageBreak/>
+        <w:t>parameters and the</w:t>
+      </w:r>
+      <w:r>
+        <w:rPr>
+          <w:rFonts w:ascii="Arial" w:hAnsi="Arial" w:cs="Arial"/>
+        </w:rPr>
+        <w:t xml:space="preserve"> relevant </w:t>
       </w:r>
       <w:r>
         <w:rPr>
@@ -1109,48 +1236,6 @@
         <w:rPr>
           <w:rFonts w:ascii="Arial" w:hAnsi="Arial" w:cs="Arial"/>
         </w:rPr>
-        <w:t xml:space="preserve"> in the database</w:t>
-      </w:r>
-      <w:r>
-        <w:rPr>
-          <w:rFonts w:ascii="Arial" w:hAnsi="Arial" w:cs="Arial"/>
-        </w:rPr>
-        <w:t xml:space="preserve"> along with the unit conversion value</w:t>
-      </w:r>
-      <w:r>
-        <w:rPr>
-          <w:rFonts w:ascii="Arial" w:hAnsi="Arial" w:cs="Arial"/>
-        </w:rPr>
-        <w:t xml:space="preserve">. Think of this as the ‘link’ between the </w:t>
-      </w:r>
-      <w:r>
-        <w:rPr>
-          <w:rFonts w:ascii="Arial" w:hAnsi="Arial" w:cs="Arial"/>
-        </w:rPr>
-        <w:t>STREAM_EU</w:t>
-      </w:r>
-      <w:r>
-        <w:rPr>
-          <w:rFonts w:ascii="Arial" w:hAnsi="Arial" w:cs="Arial"/>
-        </w:rPr>
-        <w:t xml:space="preserve"> parameters and the</w:t>
-      </w:r>
-      <w:r>
-        <w:rPr>
-          <w:rFonts w:ascii="Arial" w:hAnsi="Arial" w:cs="Arial"/>
-        </w:rPr>
-        <w:t xml:space="preserve"> relevant </w:t>
-      </w:r>
-      <w:r>
-        <w:rPr>
-          <w:rFonts w:ascii="Arial" w:hAnsi="Arial" w:cs="Arial"/>
-        </w:rPr>
-        <w:t>properties</w:t>
-      </w:r>
-      <w:r>
-        <w:rPr>
-          <w:rFonts w:ascii="Arial" w:hAnsi="Arial" w:cs="Arial"/>
-        </w:rPr>
         <w:t xml:space="preserve"> in the</w:t>
       </w:r>
       <w:r>
@@ -1158,6 +1243,12 @@
           <w:rFonts w:ascii="Arial" w:hAnsi="Arial" w:cs="Arial"/>
         </w:rPr>
         <w:t xml:space="preserve"> database.</w:t>
+      </w:r>
+      <w:r>
+        <w:rPr>
+          <w:rFonts w:ascii="Arial" w:hAnsi="Arial" w:cs="Arial"/>
+        </w:rPr>
+        <w:t xml:space="preserve"> The same hold for SIMPLE_TREAT files.</w:t>
       </w:r>
     </w:p>
     <w:p>
@@ -1204,7 +1295,6 @@
         <w:rPr>
           <w:rFonts w:ascii="Arial" w:hAnsi="Arial" w:cs="Arial"/>
         </w:rPr>
-        <w:lastRenderedPageBreak/>
         <w:t xml:space="preserve">This contains the </w:t>
       </w:r>
       <w:r>
@@ -1254,7 +1344,7 @@
         <w:rPr>
           <w:rFonts w:ascii="Arial" w:hAnsi="Arial" w:cs="Arial"/>
         </w:rPr>
-        <w:t>Properties_table</w:t>
+        <w:t>SIMPLE_TREAT_inclue_files</w:t>
       </w:r>
       <w:proofErr w:type="spellEnd"/>
     </w:p>
@@ -1273,49 +1363,19 @@
         <w:rPr>
           <w:rFonts w:ascii="Arial" w:hAnsi="Arial" w:cs="Arial"/>
         </w:rPr>
-        <w:t xml:space="preserve">In the </w:t>
-      </w:r>
-      <w:proofErr w:type="gramStart"/>
-      <w:r>
-        <w:rPr>
-          <w:rFonts w:ascii="Arial" w:hAnsi="Arial" w:cs="Arial"/>
-        </w:rPr>
-        <w:t>folder ..</w:t>
-      </w:r>
-      <w:proofErr w:type="gramEnd"/>
-      <w:r>
-        <w:rPr>
-          <w:rFonts w:ascii="Arial" w:hAnsi="Arial" w:cs="Arial"/>
-        </w:rPr>
-        <w:t>\</w:t>
-      </w:r>
-      <w:proofErr w:type="spellStart"/>
-      <w:r>
-        <w:rPr>
-          <w:rFonts w:ascii="Arial" w:hAnsi="Arial" w:cs="Arial"/>
-        </w:rPr>
-        <w:t>properties_table</w:t>
-      </w:r>
-      <w:proofErr w:type="spellEnd"/>
-      <w:r>
-        <w:rPr>
-          <w:rFonts w:ascii="Arial" w:hAnsi="Arial" w:cs="Arial"/>
-        </w:rPr>
-        <w:t>\overall is the comma delimited file containing all of the values fed to .</w:t>
-      </w:r>
-      <w:proofErr w:type="spellStart"/>
-      <w:r>
-        <w:rPr>
-          <w:rFonts w:ascii="Arial" w:hAnsi="Arial" w:cs="Arial"/>
-        </w:rPr>
-        <w:t>inc</w:t>
-      </w:r>
-      <w:proofErr w:type="spellEnd"/>
-      <w:r>
-        <w:rPr>
-          <w:rFonts w:ascii="Arial" w:hAnsi="Arial" w:cs="Arial"/>
-        </w:rPr>
-        <w:t xml:space="preserve"> files for all of the substances.</w:t>
+        <w:t xml:space="preserve">This contains the </w:t>
+      </w:r>
+      <w:r>
+        <w:rPr>
+          <w:rFonts w:ascii="Arial" w:hAnsi="Arial" w:cs="Arial"/>
+        </w:rPr>
+        <w:t>SIMPLE_TREAT</w:t>
+      </w:r>
+      <w:r>
+        <w:rPr>
+          <w:rFonts w:ascii="Arial" w:hAnsi="Arial" w:cs="Arial"/>
+        </w:rPr>
+        <w:t xml:space="preserve"> include files that are written as a result of running the python script. These are the outputs of the program.</w:t>
       </w:r>
     </w:p>
     <w:p>
@@ -1327,16 +1387,14 @@
         </w:numPr>
         <w:rPr>
           <w:rFonts w:ascii="Arial" w:hAnsi="Arial" w:cs="Arial"/>
-          <w:u w:val="single"/>
         </w:rPr>
       </w:pPr>
       <w:proofErr w:type="spellStart"/>
       <w:r>
         <w:rPr>
           <w:rFonts w:ascii="Arial" w:hAnsi="Arial" w:cs="Arial"/>
-          <w:u w:val="single"/>
-        </w:rPr>
-        <w:t>Py</w:t>
+        </w:rPr>
+        <w:t>Properties_table</w:t>
       </w:r>
       <w:proofErr w:type="spellEnd"/>
     </w:p>
@@ -1355,88 +1413,61 @@
         <w:rPr>
           <w:rFonts w:ascii="Arial" w:hAnsi="Arial" w:cs="Arial"/>
         </w:rPr>
-        <w:t xml:space="preserve">This contains all of the scripts. The most important one is </w:t>
-      </w:r>
-      <w:r>
-        <w:rPr>
-          <w:rFonts w:ascii="Arial" w:hAnsi="Arial" w:cs="Arial"/>
-          <w:b/>
-        </w:rPr>
-        <w:t>make_database.py</w:t>
-      </w:r>
-      <w:r>
-        <w:rPr>
-          <w:rFonts w:ascii="Arial" w:hAnsi="Arial" w:cs="Arial"/>
-        </w:rPr>
-        <w:t xml:space="preserve">, which is the script that is executed to run the program. </w:t>
-      </w:r>
-      <w:r>
-        <w:rPr>
-          <w:rFonts w:ascii="Arial" w:hAnsi="Arial" w:cs="Arial"/>
-        </w:rPr>
-        <w:t xml:space="preserve">The second important one is </w:t>
-      </w:r>
-      <w:r>
-        <w:rPr>
-          <w:rFonts w:ascii="Arial" w:hAnsi="Arial" w:cs="Arial"/>
-          <w:b/>
-        </w:rPr>
-        <w:t>search_list.py</w:t>
-      </w:r>
-      <w:r>
-        <w:rPr>
-          <w:rFonts w:ascii="Arial" w:hAnsi="Arial" w:cs="Arial"/>
-        </w:rPr>
-        <w:t xml:space="preserve">. This is the file that allows you to have more control over which properties are put into the </w:t>
-      </w:r>
-      <w:r>
-        <w:rPr>
-          <w:rFonts w:ascii="Arial" w:hAnsi="Arial" w:cs="Arial"/>
-        </w:rPr>
-        <w:t>STREAM_EU</w:t>
-      </w:r>
-      <w:r>
-        <w:rPr>
-          <w:rFonts w:ascii="Arial" w:hAnsi="Arial" w:cs="Arial"/>
-        </w:rPr>
-        <w:t xml:space="preserve"> include files</w:t>
-      </w:r>
-      <w:r>
-        <w:rPr>
-          <w:rFonts w:ascii="Arial" w:hAnsi="Arial" w:cs="Arial"/>
-        </w:rPr>
-        <w:t xml:space="preserve"> (see section 7</w:t>
-      </w:r>
-      <w:r>
-        <w:rPr>
-          <w:rFonts w:ascii="Arial" w:hAnsi="Arial" w:cs="Arial"/>
-        </w:rPr>
-        <w:t>)</w:t>
-      </w:r>
-      <w:r>
-        <w:rPr>
-          <w:rFonts w:ascii="Arial" w:hAnsi="Arial" w:cs="Arial"/>
-        </w:rPr>
-        <w:t>.</w:t>
-      </w:r>
-      <w:r>
-        <w:rPr>
-          <w:rFonts w:ascii="Arial" w:hAnsi="Arial" w:cs="Arial"/>
-          <w:b/>
-        </w:rPr>
-        <w:t xml:space="preserve"> </w:t>
-      </w:r>
-      <w:r>
-        <w:rPr>
-          <w:rFonts w:ascii="Arial" w:hAnsi="Arial" w:cs="Arial"/>
-        </w:rPr>
-        <w:t>The rest should generally not be used</w:t>
-      </w:r>
-      <w:r>
-        <w:rPr>
-          <w:rFonts w:ascii="Arial" w:hAnsi="Arial" w:cs="Arial"/>
-        </w:rPr>
-        <w:t xml:space="preserve"> or edited.</w:t>
+        <w:t xml:space="preserve">In the </w:t>
+      </w:r>
+      <w:proofErr w:type="gramStart"/>
+      <w:r>
+        <w:rPr>
+          <w:rFonts w:ascii="Arial" w:hAnsi="Arial" w:cs="Arial"/>
+        </w:rPr>
+        <w:t>folder ..</w:t>
+      </w:r>
+      <w:proofErr w:type="gramEnd"/>
+      <w:r>
+        <w:rPr>
+          <w:rFonts w:ascii="Arial" w:hAnsi="Arial" w:cs="Arial"/>
+        </w:rPr>
+        <w:t>\</w:t>
+      </w:r>
+      <w:proofErr w:type="spellStart"/>
+      <w:r>
+        <w:rPr>
+          <w:rFonts w:ascii="Arial" w:hAnsi="Arial" w:cs="Arial"/>
+        </w:rPr>
+        <w:t>properties_table</w:t>
+      </w:r>
+      <w:proofErr w:type="spellEnd"/>
+      <w:r>
+        <w:rPr>
+          <w:rFonts w:ascii="Arial" w:hAnsi="Arial" w:cs="Arial"/>
+        </w:rPr>
+        <w:t>\overall is the comma delimited file containing all of the values fed to</w:t>
+      </w:r>
+      <w:r>
+        <w:rPr>
+          <w:rFonts w:ascii="Arial" w:hAnsi="Arial" w:cs="Arial"/>
+        </w:rPr>
+        <w:t xml:space="preserve"> STREAM_EU</w:t>
+      </w:r>
+      <w:r>
+        <w:rPr>
+          <w:rFonts w:ascii="Arial" w:hAnsi="Arial" w:cs="Arial"/>
+        </w:rPr>
+        <w:t xml:space="preserve"> .</w:t>
+      </w:r>
+      <w:proofErr w:type="spellStart"/>
+      <w:r>
+        <w:rPr>
+          <w:rFonts w:ascii="Arial" w:hAnsi="Arial" w:cs="Arial"/>
+        </w:rPr>
+        <w:t>inc</w:t>
+      </w:r>
+      <w:proofErr w:type="spellEnd"/>
+      <w:r>
+        <w:rPr>
+          <w:rFonts w:ascii="Arial" w:hAnsi="Arial" w:cs="Arial"/>
+        </w:rPr>
+        <w:t xml:space="preserve"> files for all of the substances.</w:t>
       </w:r>
     </w:p>
     <w:p>
@@ -1457,7 +1488,7 @@
           <w:rFonts w:ascii="Arial" w:hAnsi="Arial" w:cs="Arial"/>
           <w:u w:val="single"/>
         </w:rPr>
-        <w:t>Substance_properties</w:t>
+        <w:t>Py</w:t>
       </w:r>
       <w:proofErr w:type="spellEnd"/>
     </w:p>
@@ -1472,20 +1503,166 @@
           <w:rFonts w:ascii="Arial" w:hAnsi="Arial" w:cs="Arial"/>
         </w:rPr>
       </w:pPr>
+      <w:r>
+        <w:rPr>
+          <w:rFonts w:ascii="Arial" w:hAnsi="Arial" w:cs="Arial"/>
+        </w:rPr>
+        <w:t xml:space="preserve">This contains all of the </w:t>
+      </w:r>
+      <w:r>
+        <w:rPr>
+          <w:rFonts w:ascii="Arial" w:hAnsi="Arial" w:cs="Arial"/>
+        </w:rPr>
+        <w:t xml:space="preserve">program’s </w:t>
+      </w:r>
+      <w:r>
+        <w:rPr>
+          <w:rFonts w:ascii="Arial" w:hAnsi="Arial" w:cs="Arial"/>
+        </w:rPr>
+        <w:t xml:space="preserve">scripts. The most important one is </w:t>
+      </w:r>
+      <w:r>
+        <w:rPr>
+          <w:rFonts w:ascii="Arial" w:hAnsi="Arial" w:cs="Arial"/>
+          <w:b/>
+        </w:rPr>
+        <w:t>make_database.py</w:t>
+      </w:r>
+      <w:r>
+        <w:rPr>
+          <w:rFonts w:ascii="Arial" w:hAnsi="Arial" w:cs="Arial"/>
+        </w:rPr>
+        <w:t xml:space="preserve">, which is the script that is executed to run the program. </w:t>
+      </w:r>
+      <w:r>
+        <w:rPr>
+          <w:rFonts w:ascii="Arial" w:hAnsi="Arial" w:cs="Arial"/>
+        </w:rPr>
+        <w:t xml:space="preserve">The second important one is </w:t>
+      </w:r>
+      <w:r>
+        <w:rPr>
+          <w:rFonts w:ascii="Arial" w:hAnsi="Arial" w:cs="Arial"/>
+          <w:b/>
+        </w:rPr>
+        <w:t>search_list.py</w:t>
+      </w:r>
+      <w:r>
+        <w:rPr>
+          <w:rFonts w:ascii="Arial" w:hAnsi="Arial" w:cs="Arial"/>
+        </w:rPr>
+        <w:t xml:space="preserve">. This is the file that allows you to have more control over which properties are put into the </w:t>
+      </w:r>
+      <w:r>
+        <w:rPr>
+          <w:rFonts w:ascii="Arial" w:hAnsi="Arial" w:cs="Arial"/>
+        </w:rPr>
+        <w:t>STREAM_EU</w:t>
+      </w:r>
+      <w:r>
+        <w:rPr>
+          <w:rFonts w:ascii="Arial" w:hAnsi="Arial" w:cs="Arial"/>
+        </w:rPr>
+        <w:t xml:space="preserve"> include files</w:t>
+      </w:r>
+      <w:r>
+        <w:rPr>
+          <w:rFonts w:ascii="Arial" w:hAnsi="Arial" w:cs="Arial"/>
+        </w:rPr>
+        <w:t xml:space="preserve"> (see section 7</w:t>
+      </w:r>
+      <w:r>
+        <w:rPr>
+          <w:rFonts w:ascii="Arial" w:hAnsi="Arial" w:cs="Arial"/>
+        </w:rPr>
+        <w:t>)</w:t>
+      </w:r>
+      <w:r>
+        <w:rPr>
+          <w:rFonts w:ascii="Arial" w:hAnsi="Arial" w:cs="Arial"/>
+        </w:rPr>
+        <w:t>.</w:t>
+      </w:r>
+      <w:r>
+        <w:rPr>
+          <w:rFonts w:ascii="Arial" w:hAnsi="Arial" w:cs="Arial"/>
+          <w:b/>
+        </w:rPr>
+        <w:t xml:space="preserve"> </w:t>
+      </w:r>
+      <w:r>
+        <w:rPr>
+          <w:rFonts w:ascii="Arial" w:hAnsi="Arial" w:cs="Arial"/>
+        </w:rPr>
+        <w:t>The scripts</w:t>
+      </w:r>
+      <w:r>
+        <w:rPr>
+          <w:rFonts w:ascii="Arial" w:hAnsi="Arial" w:cs="Arial"/>
+          <w:b/>
+        </w:rPr>
+        <w:t xml:space="preserve"> write_SIMPLE_TREAT_output.py </w:t>
+      </w:r>
+      <w:r>
+        <w:rPr>
+          <w:rFonts w:ascii="Arial" w:hAnsi="Arial" w:cs="Arial"/>
+        </w:rPr>
+        <w:t>and</w:t>
+      </w:r>
+      <w:r>
+        <w:rPr>
+          <w:rFonts w:ascii="Arial" w:hAnsi="Arial" w:cs="Arial"/>
+          <w:b/>
+        </w:rPr>
+        <w:t xml:space="preserve"> write_STREAM_EU_output.py </w:t>
+      </w:r>
+      <w:r>
+        <w:rPr>
+          <w:rFonts w:ascii="Arial" w:hAnsi="Arial" w:cs="Arial"/>
+        </w:rPr>
+        <w:t>are used to create include files for these programs using the data in the database</w:t>
+      </w:r>
+      <w:r>
+        <w:rPr>
+          <w:rFonts w:ascii="Arial" w:hAnsi="Arial" w:cs="Arial"/>
+          <w:b/>
+        </w:rPr>
+        <w:t xml:space="preserve">. </w:t>
+      </w:r>
+      <w:r>
+        <w:rPr>
+          <w:rFonts w:ascii="Arial" w:hAnsi="Arial" w:cs="Arial"/>
+        </w:rPr>
+        <w:t>The rest should generally not be used</w:t>
+      </w:r>
+      <w:r>
+        <w:rPr>
+          <w:rFonts w:ascii="Arial" w:hAnsi="Arial" w:cs="Arial"/>
+        </w:rPr>
+        <w:t xml:space="preserve"> or edited.</w:t>
+      </w:r>
+    </w:p>
+    <w:p>
+      <w:pPr>
+        <w:pStyle w:val="ListParagraph"/>
+        <w:numPr>
+          <w:ilvl w:val="0"/>
+          <w:numId w:val="2"/>
+        </w:numPr>
+        <w:rPr>
+          <w:rFonts w:ascii="Arial" w:hAnsi="Arial" w:cs="Arial"/>
+          <w:u w:val="single"/>
+        </w:rPr>
+      </w:pPr>
       <w:proofErr w:type="spellStart"/>
       <w:r>
         <w:rPr>
           <w:rFonts w:ascii="Arial" w:hAnsi="Arial" w:cs="Arial"/>
-        </w:rPr>
-        <w:t>Raw_data</w:t>
+          <w:u w:val="single"/>
+        </w:rPr>
+        <w:t>Substance_properties</w:t>
       </w:r>
       <w:proofErr w:type="spellEnd"/>
-      <w:r>
-        <w:rPr>
-          <w:rFonts w:ascii="Arial" w:hAnsi="Arial" w:cs="Arial"/>
-        </w:rPr>
-        <w:t xml:space="preserve"> contains all of the files that you want to keep close at hand but do not want to be read by the program. It is simply used for storage.</w:t>
-      </w:r>
     </w:p>
     <w:p>
       <w:pPr>
@@ -1503,6 +1680,44 @@
         <w:rPr>
           <w:rFonts w:ascii="Arial" w:hAnsi="Arial" w:cs="Arial"/>
         </w:rPr>
+        <w:t>Raw_data</w:t>
+      </w:r>
+      <w:proofErr w:type="spellEnd"/>
+      <w:r>
+        <w:rPr>
+          <w:rFonts w:ascii="Arial" w:hAnsi="Arial" w:cs="Arial"/>
+        </w:rPr>
+        <w:t xml:space="preserve"> contains all of the files that you want to keep close at hand but do not want to be read by the program. It is simply used for storage</w:t>
+      </w:r>
+      <w:r>
+        <w:rPr>
+          <w:rFonts w:ascii="Arial" w:hAnsi="Arial" w:cs="Arial"/>
+        </w:rPr>
+        <w:t xml:space="preserve"> and a dump of all data received</w:t>
+      </w:r>
+      <w:r>
+        <w:rPr>
+          <w:rFonts w:ascii="Arial" w:hAnsi="Arial" w:cs="Arial"/>
+        </w:rPr>
+        <w:t>.</w:t>
+      </w:r>
+    </w:p>
+    <w:p>
+      <w:pPr>
+        <w:pStyle w:val="ListParagraph"/>
+        <w:numPr>
+          <w:ilvl w:val="1"/>
+          <w:numId w:val="2"/>
+        </w:numPr>
+        <w:rPr>
+          <w:rFonts w:ascii="Arial" w:hAnsi="Arial" w:cs="Arial"/>
+        </w:rPr>
+      </w:pPr>
+      <w:proofErr w:type="spellStart"/>
+      <w:r>
+        <w:rPr>
+          <w:rFonts w:ascii="Arial" w:hAnsi="Arial" w:cs="Arial"/>
+        </w:rPr>
         <w:t>Source_properties</w:t>
       </w:r>
       <w:proofErr w:type="spellEnd"/>
@@ -1517,17 +1732,8 @@
           <w:rFonts w:ascii="Arial" w:hAnsi="Arial" w:cs="Arial"/>
           <w:b/>
         </w:rPr>
-        <w:t>tab delimited .txt or .</w:t>
-      </w:r>
-      <w:proofErr w:type="spellStart"/>
-      <w:r>
-        <w:rPr>
-          <w:rFonts w:ascii="Arial" w:hAnsi="Arial" w:cs="Arial"/>
-          <w:b/>
-        </w:rPr>
-        <w:t>csv</w:t>
-      </w:r>
-      <w:proofErr w:type="spellEnd"/>
+        <w:t>tab delimited .txt or .csv</w:t>
+      </w:r>
       <w:r>
         <w:rPr>
           <w:rFonts w:ascii="Arial" w:hAnsi="Arial" w:cs="Arial"/>
@@ -1911,6 +2117,12 @@
         </w:rPr>
         <w:t xml:space="preserve">will not work correctly. </w:t>
       </w:r>
+      <w:r>
+        <w:rPr>
+          <w:rFonts w:ascii="Arial" w:hAnsi="Arial" w:cs="Arial"/>
+        </w:rPr>
+        <w:t>It is possible to have more than one layer (row) of headers.</w:t>
+      </w:r>
     </w:p>
     <w:p>
       <w:pPr>
@@ -2028,7 +2240,14 @@
         <w:rPr>
           <w:rFonts w:ascii="Arial" w:hAnsi="Arial" w:cs="Arial"/>
         </w:rPr>
-        <w:t>. It is simply created to allow users to manually modify a recent database without needing to overwrite the one that was automatically written by the program.</w:t>
+        <w:t xml:space="preserve">. It is simply created to </w:t>
+      </w:r>
+      <w:r>
+        <w:rPr>
+          <w:rFonts w:ascii="Arial" w:hAnsi="Arial" w:cs="Arial"/>
+        </w:rPr>
+        <w:lastRenderedPageBreak/>
+        <w:t>allow users to manually modify a recent database without needing to overwrite the one that was automatically written by the program.</w:t>
       </w:r>
     </w:p>
     <w:p>
@@ -2198,8 +2417,14 @@
         <w:rPr>
           <w:rFonts w:ascii="Arial" w:hAnsi="Arial" w:cs="Arial"/>
         </w:rPr>
-        <w:lastRenderedPageBreak/>
-        <w:t>Run make_database.py</w:t>
+        <w:t xml:space="preserve">Run </w:t>
+      </w:r>
+      <w:r>
+        <w:rPr>
+          <w:rFonts w:ascii="Arial" w:hAnsi="Arial" w:cs="Arial"/>
+          <w:b/>
+        </w:rPr>
+        <w:t>make_database.py</w:t>
       </w:r>
     </w:p>
     <w:p>
@@ -2219,20 +2444,13 @@
           <w:rFonts w:ascii="Arial" w:hAnsi="Arial" w:cs="Arial"/>
           <w:color w:val="auto"/>
         </w:rPr>
-        <w:t xml:space="preserve">Updating the </w:t>
+        <w:t>Creating model</w:t>
       </w:r>
       <w:r>
         <w:rPr>
           <w:rFonts w:ascii="Arial" w:hAnsi="Arial" w:cs="Arial"/>
           <w:color w:val="auto"/>
         </w:rPr>
-        <w:t>STREAM_EU</w:t>
-      </w:r>
-      <w:r>
-        <w:rPr>
-          <w:rFonts w:ascii="Arial" w:hAnsi="Arial" w:cs="Arial"/>
-          <w:color w:val="auto"/>
-        </w:rPr>
         <w:t xml:space="preserve"> output</w:t>
       </w:r>
     </w:p>
@@ -2252,49 +2470,13 @@
         <w:rPr>
           <w:rFonts w:ascii="Arial" w:hAnsi="Arial" w:cs="Arial"/>
         </w:rPr>
-        <w:t xml:space="preserve"> properties you wish </w:t>
-      </w:r>
-      <w:r>
-        <w:rPr>
-          <w:rFonts w:ascii="Arial" w:hAnsi="Arial" w:cs="Arial"/>
-        </w:rPr>
-        <w:t>to add to the database must also</w:t>
-      </w:r>
-      <w:r>
-        <w:rPr>
-          <w:rFonts w:ascii="Arial" w:hAnsi="Arial" w:cs="Arial"/>
-        </w:rPr>
-        <w:t xml:space="preserve"> be included in the </w:t>
-      </w:r>
-      <w:r>
-        <w:rPr>
-          <w:rFonts w:ascii="Arial" w:hAnsi="Arial" w:cs="Arial"/>
-        </w:rPr>
-        <w:t>STREAM_EU</w:t>
-      </w:r>
-      <w:r>
-        <w:rPr>
-          <w:rFonts w:ascii="Arial" w:hAnsi="Arial" w:cs="Arial"/>
-        </w:rPr>
-        <w:t xml:space="preserve"> output, additional steps must be taken</w:t>
-      </w:r>
-      <w:r>
-        <w:rPr>
-          <w:rFonts w:ascii="Arial" w:hAnsi="Arial" w:cs="Arial"/>
-        </w:rPr>
-        <w:t xml:space="preserve"> to make sure that the changes are incorporated in what is included in the </w:t>
-      </w:r>
-      <w:r>
-        <w:rPr>
-          <w:rFonts w:ascii="Arial" w:hAnsi="Arial" w:cs="Arial"/>
-        </w:rPr>
-        <w:t>STREAM_EU</w:t>
-      </w:r>
-      <w:r>
-        <w:rPr>
-          <w:rFonts w:ascii="Arial" w:hAnsi="Arial" w:cs="Arial"/>
-        </w:rPr>
-        <w:t xml:space="preserve"> output.</w:t>
+        <w:t xml:space="preserve"> properties </w:t>
+      </w:r>
+      <w:r>
+        <w:rPr>
+          <w:rFonts w:ascii="Arial" w:hAnsi="Arial" w:cs="Arial"/>
+        </w:rPr>
+        <w:t>database is sufficiently up to date and you wish to produce model output, take the following steps (example is shown for STREAM_EU output):</w:t>
       </w:r>
     </w:p>
     <w:p>
@@ -2308,18 +2490,12 @@
           <w:rFonts w:ascii="Arial" w:hAnsi="Arial" w:cs="Arial"/>
         </w:rPr>
       </w:pPr>
-      <w:r>
-        <w:rPr>
-          <w:rFonts w:ascii="Arial" w:hAnsi="Arial" w:cs="Arial"/>
-        </w:rPr>
-        <w:t xml:space="preserve">Place the files containing the properties you wish to add in the </w:t>
-      </w:r>
       <w:proofErr w:type="gramStart"/>
       <w:r>
         <w:rPr>
           <w:rFonts w:ascii="Arial" w:hAnsi="Arial" w:cs="Arial"/>
         </w:rPr>
-        <w:t>folder ..</w:t>
+        <w:t>Open ..</w:t>
       </w:r>
       <w:proofErr w:type="gramEnd"/>
       <w:r>
@@ -2333,7 +2509,7 @@
         <w:rPr>
           <w:rFonts w:ascii="Arial" w:hAnsi="Arial" w:cs="Arial"/>
         </w:rPr>
-        <w:t>substance_properties</w:t>
+        <w:t>database_properties</w:t>
       </w:r>
       <w:proofErr w:type="spellEnd"/>
       <w:r>
@@ -2342,14 +2518,36 @@
         </w:rPr>
         <w:t>/</w:t>
       </w:r>
-      <w:proofErr w:type="spellStart"/>
-      <w:r>
-        <w:rPr>
-          <w:rFonts w:ascii="Arial" w:hAnsi="Arial" w:cs="Arial"/>
-        </w:rPr>
-        <w:t>source_properties</w:t>
-      </w:r>
-      <w:proofErr w:type="spellEnd"/>
+      <w:r>
+        <w:rPr>
+          <w:rFonts w:ascii="Arial" w:hAnsi="Arial" w:cs="Arial"/>
+        </w:rPr>
+        <w:t>STREAM_EU</w:t>
+      </w:r>
+      <w:r>
+        <w:rPr>
+          <w:rFonts w:ascii="Arial" w:hAnsi="Arial" w:cs="Arial"/>
+        </w:rPr>
+        <w:t>_</w:t>
+      </w:r>
+      <w:r>
+        <w:rPr>
+          <w:rFonts w:ascii="Arial" w:hAnsi="Arial" w:cs="Arial"/>
+        </w:rPr>
+        <w:t>database_dictionary</w:t>
+      </w:r>
+      <w:r>
+        <w:rPr>
+          <w:rFonts w:ascii="Arial" w:hAnsi="Arial" w:cs="Arial"/>
+        </w:rPr>
+        <w:t>.csv</w:t>
+      </w:r>
+      <w:r>
+        <w:rPr>
+          <w:rFonts w:ascii="Arial" w:hAnsi="Arial" w:cs="Arial"/>
+        </w:rPr>
+        <w:t xml:space="preserve"> (or other dictionary)</w:t>
+      </w:r>
     </w:p>
     <w:p>
       <w:pPr>
@@ -2362,33 +2560,79 @@
           <w:rFonts w:ascii="Arial" w:hAnsi="Arial" w:cs="Arial"/>
         </w:rPr>
       </w:pPr>
-      <w:proofErr w:type="gramStart"/>
-      <w:r>
-        <w:rPr>
-          <w:rFonts w:ascii="Arial" w:hAnsi="Arial" w:cs="Arial"/>
-        </w:rPr>
-        <w:t>Open ..</w:t>
-      </w:r>
-      <w:proofErr w:type="gramEnd"/>
-      <w:r>
-        <w:rPr>
-          <w:rFonts w:ascii="Arial" w:hAnsi="Arial" w:cs="Arial"/>
-        </w:rPr>
-        <w:t>/SSPD/</w:t>
+      <w:r>
+        <w:rPr>
+          <w:rFonts w:ascii="Arial" w:hAnsi="Arial" w:cs="Arial"/>
+        </w:rPr>
+        <w:t xml:space="preserve">Fill in columns </w:t>
+      </w:r>
+      <w:r>
+        <w:rPr>
+          <w:rFonts w:ascii="Arial" w:hAnsi="Arial" w:cs="Arial"/>
+        </w:rPr>
+        <w:t>A, B, and C and</w:t>
+      </w:r>
+      <w:r>
+        <w:rPr>
+          <w:rFonts w:ascii="Arial" w:hAnsi="Arial" w:cs="Arial"/>
+        </w:rPr>
+        <w:t xml:space="preserve"> with the appropriate data.</w:t>
+      </w:r>
+      <w:r>
+        <w:rPr>
+          <w:rFonts w:ascii="Arial" w:hAnsi="Arial" w:cs="Arial"/>
+        </w:rPr>
+        <w:t xml:space="preserve"> </w:t>
+      </w:r>
+      <w:r>
+        <w:rPr>
+          <w:rFonts w:ascii="Arial" w:hAnsi="Arial" w:cs="Arial"/>
+        </w:rPr>
+        <w:t>In Microsoft Excel,</w:t>
+      </w:r>
+      <w:r>
+        <w:rPr>
+          <w:rFonts w:ascii="Arial" w:hAnsi="Arial" w:cs="Arial"/>
+        </w:rPr>
+        <w:t xml:space="preserve"> column</w:t>
+      </w:r>
+      <w:r>
+        <w:rPr>
+          <w:rFonts w:ascii="Arial" w:hAnsi="Arial" w:cs="Arial"/>
+        </w:rPr>
+        <w:t xml:space="preserve"> A</w:t>
+      </w:r>
+      <w:r>
+        <w:rPr>
+          <w:rFonts w:ascii="Arial" w:hAnsi="Arial" w:cs="Arial"/>
+        </w:rPr>
+        <w:t xml:space="preserve"> = </w:t>
       </w:r>
       <w:proofErr w:type="spellStart"/>
       <w:r>
         <w:rPr>
           <w:rFonts w:ascii="Arial" w:hAnsi="Arial" w:cs="Arial"/>
         </w:rPr>
-        <w:t>database_properties</w:t>
+        <w:t>substance</w:t>
+      </w:r>
+      <w:r>
+        <w:rPr>
+          <w:rFonts w:ascii="Arial" w:hAnsi="Arial" w:cs="Arial"/>
+        </w:rPr>
+        <w:t>_property</w:t>
       </w:r>
       <w:proofErr w:type="spellEnd"/>
       <w:r>
         <w:rPr>
           <w:rFonts w:ascii="Arial" w:hAnsi="Arial" w:cs="Arial"/>
         </w:rPr>
-        <w:t>/</w:t>
+        <w:t xml:space="preserve"> name (in the database)</w:t>
+      </w:r>
+      <w:r>
+        <w:rPr>
+          <w:rFonts w:ascii="Arial" w:hAnsi="Arial" w:cs="Arial"/>
+        </w:rPr>
+        <w:t xml:space="preserve">, column B = </w:t>
       </w:r>
       <w:r>
         <w:rPr>
@@ -2400,19 +2644,37 @@
         <w:rPr>
           <w:rFonts w:ascii="Arial" w:hAnsi="Arial" w:cs="Arial"/>
         </w:rPr>
-        <w:t>_</w:t>
-      </w:r>
-      <w:r>
-        <w:rPr>
-          <w:rFonts w:ascii="Arial" w:hAnsi="Arial" w:cs="Arial"/>
-        </w:rPr>
-        <w:t>database_dictionary</w:t>
-      </w:r>
-      <w:r>
-        <w:rPr>
-          <w:rFonts w:ascii="Arial" w:hAnsi="Arial" w:cs="Arial"/>
-        </w:rPr>
-        <w:t>.csv</w:t>
+        <w:t xml:space="preserve"> parameter name, and C</w:t>
+      </w:r>
+      <w:r>
+        <w:rPr>
+          <w:rFonts w:ascii="Arial" w:hAnsi="Arial" w:cs="Arial"/>
+        </w:rPr>
+        <w:t xml:space="preserve"> </w:t>
+      </w:r>
+      <w:r>
+        <w:rPr>
+          <w:rFonts w:ascii="Arial" w:hAnsi="Arial" w:cs="Arial"/>
+        </w:rPr>
+        <w:t xml:space="preserve">= </w:t>
+      </w:r>
+      <w:r>
+        <w:rPr>
+          <w:rFonts w:ascii="Arial" w:hAnsi="Arial" w:cs="Arial"/>
+        </w:rPr>
+        <w:t>unit correction factor</w:t>
+      </w:r>
+      <w:r>
+        <w:rPr>
+          <w:rFonts w:ascii="Arial" w:hAnsi="Arial" w:cs="Arial"/>
+        </w:rPr>
+        <w:t>.</w:t>
+      </w:r>
+      <w:r>
+        <w:rPr>
+          <w:rFonts w:ascii="Arial" w:hAnsi="Arial" w:cs="Arial"/>
+        </w:rPr>
+        <w:t xml:space="preserve"> </w:t>
       </w:r>
     </w:p>
     <w:p>
@@ -2430,19 +2692,27 @@
         <w:rPr>
           <w:rFonts w:ascii="Arial" w:hAnsi="Arial" w:cs="Arial"/>
         </w:rPr>
-        <w:t xml:space="preserve">Fill in columns </w:t>
-      </w:r>
-      <w:r>
-        <w:rPr>
-          <w:rFonts w:ascii="Arial" w:hAnsi="Arial" w:cs="Arial"/>
-        </w:rPr>
-        <w:t>A, B, and C and</w:t>
-      </w:r>
-      <w:r>
-        <w:rPr>
-          <w:rFonts w:ascii="Arial" w:hAnsi="Arial" w:cs="Arial"/>
-        </w:rPr>
-        <w:t xml:space="preserve"> with the appropriate data.</w:t>
+        <w:t xml:space="preserve">The </w:t>
+      </w:r>
+      <w:proofErr w:type="spellStart"/>
+      <w:r>
+        <w:rPr>
+          <w:rFonts w:ascii="Arial" w:hAnsi="Arial" w:cs="Arial"/>
+        </w:rPr>
+        <w:t>substance_property</w:t>
+      </w:r>
+      <w:proofErr w:type="spellEnd"/>
+      <w:r>
+        <w:rPr>
+          <w:rFonts w:ascii="Arial" w:hAnsi="Arial" w:cs="Arial"/>
+        </w:rPr>
+        <w:t xml:space="preserve"> (column A</w:t>
+      </w:r>
+      <w:r>
+        <w:rPr>
+          <w:rFonts w:ascii="Arial" w:hAnsi="Arial" w:cs="Arial"/>
+        </w:rPr>
+        <w:t>)</w:t>
       </w:r>
       <w:r>
         <w:rPr>
@@ -2454,51 +2724,103 @@
         <w:rPr>
           <w:rFonts w:ascii="Arial" w:hAnsi="Arial" w:cs="Arial"/>
         </w:rPr>
-        <w:t>In Microsoft Excel,</w:t>
-      </w:r>
-      <w:r>
-        <w:rPr>
-          <w:rFonts w:ascii="Arial" w:hAnsi="Arial" w:cs="Arial"/>
-        </w:rPr>
-        <w:t xml:space="preserve"> column</w:t>
-      </w:r>
-      <w:r>
-        <w:rPr>
-          <w:rFonts w:ascii="Arial" w:hAnsi="Arial" w:cs="Arial"/>
-        </w:rPr>
-        <w:t xml:space="preserve"> A</w:t>
-      </w:r>
-      <w:r>
-        <w:rPr>
-          <w:rFonts w:ascii="Arial" w:hAnsi="Arial" w:cs="Arial"/>
-        </w:rPr>
-        <w:t xml:space="preserve"> = </w:t>
+        <w:t>specifies which property</w:t>
+      </w:r>
+      <w:r>
+        <w:rPr>
+          <w:rFonts w:ascii="Arial" w:hAnsi="Arial" w:cs="Arial"/>
+        </w:rPr>
+        <w:t xml:space="preserve"> in the dat</w:t>
+      </w:r>
+      <w:r>
+        <w:rPr>
+          <w:rFonts w:ascii="Arial" w:hAnsi="Arial" w:cs="Arial"/>
+        </w:rPr>
+        <w:t xml:space="preserve">abase the adjacent </w:t>
+      </w:r>
+      <w:r>
+        <w:rPr>
+          <w:rFonts w:ascii="Arial" w:hAnsi="Arial" w:cs="Arial"/>
+        </w:rPr>
+        <w:t>STREAM_EU</w:t>
+      </w:r>
+      <w:r>
+        <w:rPr>
+          <w:rFonts w:ascii="Arial" w:hAnsi="Arial" w:cs="Arial"/>
+        </w:rPr>
+        <w:t xml:space="preserve"> paramet</w:t>
+      </w:r>
+      <w:r>
+        <w:rPr>
+          <w:rFonts w:ascii="Arial" w:hAnsi="Arial" w:cs="Arial"/>
+        </w:rPr>
+        <w:t>er (column B) is associated with. This term</w:t>
+      </w:r>
+      <w:r>
+        <w:rPr>
+          <w:rFonts w:ascii="Arial" w:hAnsi="Arial" w:cs="Arial"/>
+        </w:rPr>
+        <w:t xml:space="preserve"> is essential, because it is the </w:t>
+      </w:r>
+      <w:proofErr w:type="gramStart"/>
+      <w:r>
+        <w:rPr>
+          <w:rFonts w:ascii="Arial" w:hAnsi="Arial" w:cs="Arial"/>
+        </w:rPr>
+        <w:t>term that</w:t>
+      </w:r>
+      <w:r>
+        <w:rPr>
+          <w:rFonts w:ascii="Arial" w:hAnsi="Arial" w:cs="Arial"/>
+        </w:rPr>
+        <w:t xml:space="preserve"> determines which properties, </w:t>
+      </w:r>
+      <w:r>
+        <w:rPr>
+          <w:rFonts w:ascii="Arial" w:hAnsi="Arial" w:cs="Arial"/>
+          <w:b/>
+        </w:rPr>
+        <w:t>by default (see section 7</w:t>
+      </w:r>
+      <w:r>
+        <w:rPr>
+          <w:rFonts w:ascii="Arial" w:hAnsi="Arial" w:cs="Arial"/>
+          <w:b/>
+        </w:rPr>
+        <w:t>),</w:t>
+      </w:r>
+      <w:r>
+        <w:rPr>
+          <w:rFonts w:ascii="Arial" w:hAnsi="Arial" w:cs="Arial"/>
+        </w:rPr>
+        <w:t xml:space="preserve"> are</w:t>
+      </w:r>
+      <w:proofErr w:type="gramEnd"/>
+      <w:r>
+        <w:rPr>
+          <w:rFonts w:ascii="Arial" w:hAnsi="Arial" w:cs="Arial"/>
+        </w:rPr>
+        <w:t xml:space="preserve"> amalgamated to produce the values written to the .</w:t>
       </w:r>
       <w:proofErr w:type="spellStart"/>
       <w:r>
         <w:rPr>
           <w:rFonts w:ascii="Arial" w:hAnsi="Arial" w:cs="Arial"/>
         </w:rPr>
-        <w:t>substance</w:t>
-      </w:r>
-      <w:r>
-        <w:rPr>
-          <w:rFonts w:ascii="Arial" w:hAnsi="Arial" w:cs="Arial"/>
-        </w:rPr>
-        <w:t>_property</w:t>
+        <w:t>inc</w:t>
       </w:r>
       <w:proofErr w:type="spellEnd"/>
       <w:r>
         <w:rPr>
           <w:rFonts w:ascii="Arial" w:hAnsi="Arial" w:cs="Arial"/>
         </w:rPr>
-        <w:t xml:space="preserve"> name (in the database)</w:t>
-      </w:r>
-      <w:r>
-        <w:rPr>
-          <w:rFonts w:ascii="Arial" w:hAnsi="Arial" w:cs="Arial"/>
-        </w:rPr>
-        <w:t xml:space="preserve">, column B = </w:t>
+        <w:t xml:space="preserve"> file. For example, in the database </w:t>
+      </w:r>
+      <w:r>
+        <w:rPr>
+          <w:rFonts w:ascii="Arial" w:hAnsi="Arial" w:cs="Arial"/>
+        </w:rPr>
+        <w:t xml:space="preserve">for the single </w:t>
       </w:r>
       <w:r>
         <w:rPr>
@@ -2510,7 +2832,256 @@
         <w:rPr>
           <w:rFonts w:ascii="Arial" w:hAnsi="Arial" w:cs="Arial"/>
         </w:rPr>
-        <w:t xml:space="preserve"> parameter name, and C</w:t>
+        <w:t xml:space="preserve"> parameter ‘melting point’, </w:t>
+      </w:r>
+      <w:r>
+        <w:rPr>
+          <w:rFonts w:ascii="Arial" w:hAnsi="Arial" w:cs="Arial"/>
+        </w:rPr>
+        <w:t>there exists the following properties:</w:t>
+      </w:r>
+    </w:p>
+    <w:p>
+      <w:pPr>
+        <w:pStyle w:val="ListParagraph"/>
+        <w:numPr>
+          <w:ilvl w:val="1"/>
+          <w:numId w:val="5"/>
+        </w:numPr>
+        <w:rPr>
+          <w:rFonts w:ascii="Arial" w:hAnsi="Arial" w:cs="Arial"/>
+        </w:rPr>
+      </w:pPr>
+      <w:r>
+        <w:rPr>
+          <w:rFonts w:ascii="Arial" w:hAnsi="Arial" w:cs="Arial"/>
+        </w:rPr>
+        <w:t>Melting Point (</w:t>
+      </w:r>
+      <w:r>
+        <w:rPr>
+          <w:rFonts w:ascii="Arial" w:hAnsi="Arial" w:cs="Arial"/>
+        </w:rPr>
+        <w:t>Gold and Ogle</w:t>
+      </w:r>
+      <w:r>
+        <w:rPr>
+          <w:rFonts w:ascii="Arial" w:hAnsi="Arial" w:cs="Arial"/>
+        </w:rPr>
+        <w:t xml:space="preserve"> Method)</w:t>
+      </w:r>
+    </w:p>
+    <w:p>
+      <w:pPr>
+        <w:pStyle w:val="ListParagraph"/>
+        <w:numPr>
+          <w:ilvl w:val="1"/>
+          <w:numId w:val="5"/>
+        </w:numPr>
+        <w:rPr>
+          <w:rFonts w:ascii="Arial" w:hAnsi="Arial" w:cs="Arial"/>
+        </w:rPr>
+      </w:pPr>
+      <w:r>
+        <w:rPr>
+          <w:rFonts w:ascii="Arial" w:hAnsi="Arial" w:cs="Arial"/>
+        </w:rPr>
+        <w:t>Melting Point (Gold and Ogle</w:t>
+      </w:r>
+      <w:r>
+        <w:rPr>
+          <w:rFonts w:ascii="Arial" w:hAnsi="Arial" w:cs="Arial"/>
+        </w:rPr>
+        <w:t xml:space="preserve"> Method)(min)</w:t>
+      </w:r>
+    </w:p>
+    <w:p>
+      <w:pPr>
+        <w:pStyle w:val="ListParagraph"/>
+        <w:numPr>
+          <w:ilvl w:val="1"/>
+          <w:numId w:val="5"/>
+        </w:numPr>
+        <w:rPr>
+          <w:rFonts w:ascii="Arial" w:hAnsi="Arial" w:cs="Arial"/>
+        </w:rPr>
+      </w:pPr>
+      <w:r>
+        <w:rPr>
+          <w:rFonts w:ascii="Arial" w:hAnsi="Arial" w:cs="Arial"/>
+        </w:rPr>
+        <w:t>Melting Point (Gold and Ogle</w:t>
+      </w:r>
+      <w:r>
+        <w:rPr>
+          <w:rFonts w:ascii="Arial" w:hAnsi="Arial" w:cs="Arial"/>
+        </w:rPr>
+        <w:t xml:space="preserve"> Method)(max)</w:t>
+      </w:r>
+    </w:p>
+    <w:p>
+      <w:pPr>
+        <w:pStyle w:val="ListParagraph"/>
+        <w:numPr>
+          <w:ilvl w:val="1"/>
+          <w:numId w:val="5"/>
+        </w:numPr>
+        <w:rPr>
+          <w:rFonts w:ascii="Arial" w:hAnsi="Arial" w:cs="Arial"/>
+        </w:rPr>
+      </w:pPr>
+      <w:r>
+        <w:rPr>
+          <w:rFonts w:ascii="Arial" w:hAnsi="Arial" w:cs="Arial"/>
+        </w:rPr>
+        <w:t xml:space="preserve">Melting Point </w:t>
+      </w:r>
+    </w:p>
+    <w:p>
+      <w:pPr>
+        <w:pStyle w:val="ListParagraph"/>
+        <w:numPr>
+          <w:ilvl w:val="1"/>
+          <w:numId w:val="5"/>
+        </w:numPr>
+        <w:rPr>
+          <w:rFonts w:ascii="Arial" w:hAnsi="Arial" w:cs="Arial"/>
+        </w:rPr>
+      </w:pPr>
+      <w:r>
+        <w:rPr>
+          <w:rFonts w:ascii="Arial" w:hAnsi="Arial" w:cs="Arial"/>
+        </w:rPr>
+        <w:t>Melting Point (min)</w:t>
+      </w:r>
+    </w:p>
+    <w:p>
+      <w:pPr>
+        <w:pStyle w:val="ListParagraph"/>
+        <w:numPr>
+          <w:ilvl w:val="1"/>
+          <w:numId w:val="5"/>
+        </w:numPr>
+        <w:rPr>
+          <w:rFonts w:ascii="Arial" w:hAnsi="Arial" w:cs="Arial"/>
+        </w:rPr>
+      </w:pPr>
+      <w:r>
+        <w:rPr>
+          <w:rFonts w:ascii="Arial" w:hAnsi="Arial" w:cs="Arial"/>
+        </w:rPr>
+        <w:t>Melting Point (max)</w:t>
+      </w:r>
+    </w:p>
+    <w:p>
+      <w:pPr>
+        <w:pStyle w:val="ListParagraph"/>
+        <w:ind w:left="780"/>
+        <w:rPr>
+          <w:rFonts w:ascii="Arial" w:hAnsi="Arial" w:cs="Arial"/>
+        </w:rPr>
+      </w:pPr>
+      <w:r>
+        <w:rPr>
+          <w:rFonts w:ascii="Arial" w:hAnsi="Arial" w:cs="Arial"/>
+        </w:rPr>
+        <w:t xml:space="preserve">Therefore, </w:t>
+      </w:r>
+      <w:r>
+        <w:rPr>
+          <w:rFonts w:ascii="Arial" w:hAnsi="Arial" w:cs="Arial"/>
+        </w:rPr>
+        <w:t xml:space="preserve">the </w:t>
+      </w:r>
+      <w:r>
+        <w:rPr>
+          <w:rFonts w:ascii="Arial" w:hAnsi="Arial" w:cs="Arial"/>
+        </w:rPr>
+        <w:t>STREAM_EU</w:t>
+      </w:r>
+      <w:r>
+        <w:rPr>
+          <w:rFonts w:ascii="Arial" w:hAnsi="Arial" w:cs="Arial"/>
+        </w:rPr>
+        <w:t xml:space="preserve"> parameter ‘</w:t>
+      </w:r>
+      <w:proofErr w:type="spellStart"/>
+      <w:r>
+        <w:rPr>
+          <w:rFonts w:ascii="Arial" w:hAnsi="Arial" w:cs="Arial"/>
+        </w:rPr>
+        <w:t>mp</w:t>
+      </w:r>
+      <w:proofErr w:type="spellEnd"/>
+      <w:r>
+        <w:rPr>
+          <w:rFonts w:ascii="Arial" w:hAnsi="Arial" w:cs="Arial"/>
+        </w:rPr>
+        <w:t>’ is associated with all 6 of these melting points in the database table ‘</w:t>
+      </w:r>
+      <w:proofErr w:type="spellStart"/>
+      <w:r>
+        <w:rPr>
+          <w:rFonts w:ascii="Arial" w:hAnsi="Arial" w:cs="Arial"/>
+        </w:rPr>
+        <w:t>substance_properties</w:t>
+      </w:r>
+      <w:proofErr w:type="spellEnd"/>
+      <w:r>
+        <w:rPr>
+          <w:rFonts w:ascii="Arial" w:hAnsi="Arial" w:cs="Arial"/>
+        </w:rPr>
+        <w:t>’, and thus ‘</w:t>
+      </w:r>
+      <w:proofErr w:type="spellStart"/>
+      <w:r>
+        <w:rPr>
+          <w:rFonts w:ascii="Arial" w:hAnsi="Arial" w:cs="Arial"/>
+        </w:rPr>
+        <w:t>mp</w:t>
+      </w:r>
+      <w:proofErr w:type="spellEnd"/>
+      <w:r>
+        <w:rPr>
+          <w:rFonts w:ascii="Arial" w:hAnsi="Arial" w:cs="Arial"/>
+        </w:rPr>
+        <w:t>’ appears 6 times in the file ‘</w:t>
+      </w:r>
+      <w:r>
+        <w:rPr>
+          <w:rFonts w:ascii="Arial" w:hAnsi="Arial" w:cs="Arial"/>
+        </w:rPr>
+        <w:t>STREAM_EU</w:t>
+      </w:r>
+      <w:r>
+        <w:rPr>
+          <w:rFonts w:ascii="Arial" w:hAnsi="Arial" w:cs="Arial"/>
+        </w:rPr>
+        <w:t>_database_dictionary.csv’</w:t>
+      </w:r>
+      <w:r>
+        <w:rPr>
+          <w:rFonts w:ascii="Arial" w:hAnsi="Arial" w:cs="Arial"/>
+        </w:rPr>
+        <w:t xml:space="preserve">. </w:t>
+      </w:r>
+      <w:r>
+        <w:rPr>
+          <w:rFonts w:ascii="Arial" w:hAnsi="Arial" w:cs="Arial"/>
+        </w:rPr>
+        <w:t>In this .csv, t</w:t>
+      </w:r>
+      <w:r>
+        <w:rPr>
+          <w:rFonts w:ascii="Arial" w:hAnsi="Arial" w:cs="Arial"/>
+        </w:rPr>
+        <w:t xml:space="preserve">he user must specify </w:t>
+      </w:r>
+      <w:r>
+        <w:rPr>
+          <w:rFonts w:ascii="Arial" w:hAnsi="Arial" w:cs="Arial"/>
+        </w:rPr>
+        <w:t>all of the associated</w:t>
       </w:r>
       <w:r>
         <w:rPr>
@@ -2522,13 +3093,97 @@
         <w:rPr>
           <w:rFonts w:ascii="Arial" w:hAnsi="Arial" w:cs="Arial"/>
         </w:rPr>
-        <w:t xml:space="preserve">= </w:t>
-      </w:r>
-      <w:r>
-        <w:rPr>
-          <w:rFonts w:ascii="Arial" w:hAnsi="Arial" w:cs="Arial"/>
-        </w:rPr>
-        <w:t>unit correction factor</w:t>
+        <w:t xml:space="preserve">substance properties for a given </w:t>
+      </w:r>
+      <w:r>
+        <w:rPr>
+          <w:rFonts w:ascii="Arial" w:hAnsi="Arial" w:cs="Arial"/>
+        </w:rPr>
+        <w:t>STREAM_EU</w:t>
+      </w:r>
+      <w:r>
+        <w:rPr>
+          <w:rFonts w:ascii="Arial" w:hAnsi="Arial" w:cs="Arial"/>
+        </w:rPr>
+        <w:t xml:space="preserve"> parameter to ensure</w:t>
+      </w:r>
+      <w:r>
+        <w:rPr>
+          <w:rFonts w:ascii="Arial" w:hAnsi="Arial" w:cs="Arial"/>
+        </w:rPr>
+        <w:t xml:space="preserve"> that the database will return all of the desired variants of the </w:t>
+      </w:r>
+      <w:r>
+        <w:rPr>
+          <w:rFonts w:ascii="Arial" w:hAnsi="Arial" w:cs="Arial"/>
+        </w:rPr>
+        <w:t>property name</w:t>
+      </w:r>
+      <w:r>
+        <w:rPr>
+          <w:rFonts w:ascii="Arial" w:hAnsi="Arial" w:cs="Arial"/>
+        </w:rPr>
+        <w:t xml:space="preserve">. Of course there will be situations when you </w:t>
+      </w:r>
+      <w:r>
+        <w:rPr>
+          <w:rFonts w:ascii="Arial" w:hAnsi="Arial" w:cs="Arial"/>
+        </w:rPr>
+        <w:t xml:space="preserve">want to specify </w:t>
+      </w:r>
+      <w:r>
+        <w:rPr>
+          <w:rFonts w:ascii="Arial" w:hAnsi="Arial" w:cs="Arial"/>
+        </w:rPr>
+        <w:t>which single instance</w:t>
+      </w:r>
+      <w:r>
+        <w:rPr>
+          <w:rFonts w:ascii="Arial" w:hAnsi="Arial" w:cs="Arial"/>
+        </w:rPr>
+        <w:t xml:space="preserve"> of the</w:t>
+      </w:r>
+      <w:r>
+        <w:rPr>
+          <w:rFonts w:ascii="Arial" w:hAnsi="Arial" w:cs="Arial"/>
+        </w:rPr>
+        <w:t xml:space="preserve"> </w:t>
+      </w:r>
+      <w:r>
+        <w:rPr>
+          <w:rFonts w:ascii="Arial" w:hAnsi="Arial" w:cs="Arial"/>
+        </w:rPr>
+        <w:t xml:space="preserve">variants </w:t>
+      </w:r>
+      <w:r>
+        <w:rPr>
+          <w:rFonts w:ascii="Arial" w:hAnsi="Arial" w:cs="Arial"/>
+        </w:rPr>
+        <w:t>you want to use</w:t>
+      </w:r>
+      <w:r>
+        <w:rPr>
+          <w:rFonts w:ascii="Arial" w:hAnsi="Arial" w:cs="Arial"/>
+        </w:rPr>
+        <w:t xml:space="preserve"> if you do not wish to use all of them</w:t>
+      </w:r>
+      <w:r>
+        <w:rPr>
+          <w:rFonts w:ascii="Arial" w:hAnsi="Arial" w:cs="Arial"/>
+        </w:rPr>
+        <w:t xml:space="preserve">. </w:t>
+      </w:r>
+      <w:r>
+        <w:rPr>
+          <w:rFonts w:ascii="Arial" w:hAnsi="Arial" w:cs="Arial"/>
+        </w:rPr>
+        <w:t>This wi</w:t>
+      </w:r>
+      <w:r>
+        <w:rPr>
+          <w:rFonts w:ascii="Arial" w:hAnsi="Arial" w:cs="Arial"/>
+        </w:rPr>
+        <w:t>ll be elaborated on in section 7</w:t>
       </w:r>
       <w:r>
         <w:rPr>
@@ -2540,7 +3195,44 @@
         <w:rPr>
           <w:rFonts w:ascii="Arial" w:hAnsi="Arial" w:cs="Arial"/>
         </w:rPr>
-        <w:t xml:space="preserve"> </w:t>
+        <w:t xml:space="preserve"> However, if a parameter is to be written to the </w:t>
+      </w:r>
+      <w:r>
+        <w:rPr>
+          <w:rFonts w:ascii="Arial" w:hAnsi="Arial" w:cs="Arial"/>
+        </w:rPr>
+        <w:t>STREAM_EU</w:t>
+      </w:r>
+      <w:r>
+        <w:rPr>
+          <w:rFonts w:ascii="Arial" w:hAnsi="Arial" w:cs="Arial"/>
+        </w:rPr>
+        <w:t xml:space="preserve"> include file as something other than ‘-9999’, </w:t>
+      </w:r>
+      <w:r>
+        <w:rPr>
+          <w:rFonts w:ascii="Arial" w:hAnsi="Arial" w:cs="Arial"/>
+          <w:b/>
+        </w:rPr>
+        <w:t>a corresponding property name must be given</w:t>
+      </w:r>
+      <w:r>
+        <w:rPr>
+          <w:rFonts w:ascii="Arial" w:hAnsi="Arial" w:cs="Arial"/>
+        </w:rPr>
+        <w:t xml:space="preserve"> in ‘</w:t>
+      </w:r>
+      <w:r>
+        <w:rPr>
+          <w:rFonts w:ascii="Arial" w:hAnsi="Arial" w:cs="Arial"/>
+        </w:rPr>
+        <w:t>STREAM_EU</w:t>
+      </w:r>
+      <w:r>
+        <w:rPr>
+          <w:rFonts w:ascii="Arial" w:hAnsi="Arial" w:cs="Arial"/>
+        </w:rPr>
+        <w:t>_database_dictionary.csv’ for the writing algorithm to work properly, even if the property name will never be used as a search term.</w:t>
       </w:r>
     </w:p>
     <w:p>
@@ -2558,561 +3250,134 @@
         <w:rPr>
           <w:rFonts w:ascii="Arial" w:hAnsi="Arial" w:cs="Arial"/>
         </w:rPr>
-        <w:t xml:space="preserve">The </w:t>
+        <w:lastRenderedPageBreak/>
+        <w:t>T</w:t>
+      </w:r>
+      <w:r>
+        <w:rPr>
+          <w:rFonts w:ascii="Arial" w:hAnsi="Arial" w:cs="Arial"/>
+        </w:rPr>
+        <w:t>he correction factor in column C</w:t>
+      </w:r>
+      <w:r>
+        <w:rPr>
+          <w:rFonts w:ascii="Arial" w:hAnsi="Arial" w:cs="Arial"/>
+        </w:rPr>
+        <w:t xml:space="preserve"> is the value that the property value read from the database is multiplied by in order to achie</w:t>
+      </w:r>
+      <w:r>
+        <w:rPr>
+          <w:rFonts w:ascii="Arial" w:hAnsi="Arial" w:cs="Arial"/>
+        </w:rPr>
+        <w:t>ve the units required by STREAM_EU</w:t>
+      </w:r>
+      <w:r>
+        <w:rPr>
+          <w:rFonts w:ascii="Arial" w:hAnsi="Arial" w:cs="Arial"/>
+        </w:rPr>
+        <w:t xml:space="preserve"> (‘-</w:t>
+      </w:r>
+      <w:r>
+        <w:rPr>
+          <w:rFonts w:ascii="Arial" w:hAnsi="Arial" w:cs="Arial"/>
+        </w:rPr>
+        <w:t>‘ means the inverse, followed by the multiplication factor. For example, the conversion factor -3600 means x valu</w:t>
+      </w:r>
+      <w:r>
+        <w:rPr>
+          <w:rFonts w:ascii="Arial" w:hAnsi="Arial" w:cs="Arial"/>
+        </w:rPr>
+        <w:t xml:space="preserve">e from the database becomes </w:t>
+      </w:r>
+      <w:proofErr w:type="gramStart"/>
+      <w:r>
+        <w:rPr>
+          <w:rFonts w:ascii="Arial" w:hAnsi="Arial" w:cs="Arial"/>
+        </w:rPr>
+        <w:t>ln(</w:t>
+      </w:r>
+      <w:proofErr w:type="gramEnd"/>
+      <w:r>
+        <w:rPr>
+          <w:rFonts w:ascii="Arial" w:hAnsi="Arial" w:cs="Arial"/>
+        </w:rPr>
+        <w:t>2)</w:t>
+      </w:r>
+      <w:r>
+        <w:rPr>
+          <w:rFonts w:ascii="Arial" w:hAnsi="Arial" w:cs="Arial"/>
+        </w:rPr>
+        <w:t>/</w:t>
+      </w:r>
+      <w:r>
+        <w:rPr>
+          <w:rFonts w:ascii="Arial" w:hAnsi="Arial" w:cs="Arial"/>
+        </w:rPr>
+        <w:t>(</w:t>
+      </w:r>
+      <w:r>
+        <w:rPr>
+          <w:rFonts w:ascii="Arial" w:hAnsi="Arial" w:cs="Arial"/>
+        </w:rPr>
+        <w:t>3600x</w:t>
+      </w:r>
+      <w:r>
+        <w:rPr>
+          <w:rFonts w:ascii="Arial" w:hAnsi="Arial" w:cs="Arial"/>
+        </w:rPr>
+        <w:t>)</w:t>
+      </w:r>
+      <w:r>
+        <w:rPr>
+          <w:rFonts w:ascii="Arial" w:hAnsi="Arial" w:cs="Arial"/>
+        </w:rPr>
+        <w:t xml:space="preserve"> in the .</w:t>
       </w:r>
       <w:proofErr w:type="spellStart"/>
       <w:r>
         <w:rPr>
           <w:rFonts w:ascii="Arial" w:hAnsi="Arial" w:cs="Arial"/>
         </w:rPr>
-        <w:t>substance_property</w:t>
+        <w:t>inc</w:t>
       </w:r>
       <w:proofErr w:type="spellEnd"/>
       <w:r>
         <w:rPr>
           <w:rFonts w:ascii="Arial" w:hAnsi="Arial" w:cs="Arial"/>
         </w:rPr>
-        <w:t xml:space="preserve"> (column A</w:t>
-      </w:r>
-      <w:r>
-        <w:rPr>
-          <w:rFonts w:ascii="Arial" w:hAnsi="Arial" w:cs="Arial"/>
-        </w:rPr>
-        <w:t>)</w:t>
-      </w:r>
-      <w:r>
-        <w:rPr>
-          <w:rFonts w:ascii="Arial" w:hAnsi="Arial" w:cs="Arial"/>
-        </w:rPr>
-        <w:t xml:space="preserve"> </w:t>
-      </w:r>
-      <w:r>
-        <w:rPr>
-          <w:rFonts w:ascii="Arial" w:hAnsi="Arial" w:cs="Arial"/>
-        </w:rPr>
-        <w:t>specifies which property</w:t>
-      </w:r>
-      <w:r>
-        <w:rPr>
-          <w:rFonts w:ascii="Arial" w:hAnsi="Arial" w:cs="Arial"/>
-        </w:rPr>
-        <w:t xml:space="preserve"> in the dat</w:t>
-      </w:r>
-      <w:r>
-        <w:rPr>
-          <w:rFonts w:ascii="Arial" w:hAnsi="Arial" w:cs="Arial"/>
-        </w:rPr>
-        <w:t xml:space="preserve">abase the adjacent </w:t>
-      </w:r>
-      <w:r>
-        <w:rPr>
-          <w:rFonts w:ascii="Arial" w:hAnsi="Arial" w:cs="Arial"/>
-        </w:rPr>
-        <w:t>STREAM_EU</w:t>
-      </w:r>
-      <w:r>
-        <w:rPr>
-          <w:rFonts w:ascii="Arial" w:hAnsi="Arial" w:cs="Arial"/>
-        </w:rPr>
-        <w:t xml:space="preserve"> paramet</w:t>
-      </w:r>
-      <w:r>
-        <w:rPr>
-          <w:rFonts w:ascii="Arial" w:hAnsi="Arial" w:cs="Arial"/>
-        </w:rPr>
-        <w:t>er (column B) is associated with. This term</w:t>
-      </w:r>
-      <w:r>
-        <w:rPr>
-          <w:rFonts w:ascii="Arial" w:hAnsi="Arial" w:cs="Arial"/>
-        </w:rPr>
-        <w:t xml:space="preserve"> is essential, because it is the </w:t>
+        <w:t xml:space="preserve"> file).</w:t>
+      </w:r>
+      <w:r>
+        <w:rPr>
+          <w:rFonts w:ascii="Arial" w:hAnsi="Arial" w:cs="Arial"/>
+        </w:rPr>
+        <w:t xml:space="preserve"> The value 3600 is chosen because </w:t>
+      </w:r>
+      <w:r>
+        <w:rPr>
+          <w:rFonts w:ascii="Arial" w:hAnsi="Arial" w:cs="Arial"/>
+        </w:rPr>
+        <w:t>half-lives</w:t>
+      </w:r>
+      <w:r>
+        <w:rPr>
+          <w:rFonts w:ascii="Arial" w:hAnsi="Arial" w:cs="Arial"/>
+        </w:rPr>
+        <w:t xml:space="preserve"> are converted from the format x months, y days, </w:t>
       </w:r>
       <w:proofErr w:type="gramStart"/>
       <w:r>
         <w:rPr>
           <w:rFonts w:ascii="Arial" w:hAnsi="Arial" w:cs="Arial"/>
         </w:rPr>
-        <w:t>term that</w:t>
-      </w:r>
-      <w:r>
-        <w:rPr>
-          <w:rFonts w:ascii="Arial" w:hAnsi="Arial" w:cs="Arial"/>
-        </w:rPr>
-        <w:t xml:space="preserve"> determines which properties, </w:t>
-      </w:r>
-      <w:r>
-        <w:rPr>
-          <w:rFonts w:ascii="Arial" w:hAnsi="Arial" w:cs="Arial"/>
-          <w:b/>
-        </w:rPr>
-        <w:t>by default (see section 7</w:t>
-      </w:r>
-      <w:r>
-        <w:rPr>
-          <w:rFonts w:ascii="Arial" w:hAnsi="Arial" w:cs="Arial"/>
-          <w:b/>
-        </w:rPr>
-        <w:t>),</w:t>
-      </w:r>
-      <w:r>
-        <w:rPr>
-          <w:rFonts w:ascii="Arial" w:hAnsi="Arial" w:cs="Arial"/>
-        </w:rPr>
-        <w:t xml:space="preserve"> are</w:t>
+        <w:t>z</w:t>
       </w:r>
       <w:proofErr w:type="gramEnd"/>
       <w:r>
         <w:rPr>
           <w:rFonts w:ascii="Arial" w:hAnsi="Arial" w:cs="Arial"/>
         </w:rPr>
-        <w:t xml:space="preserve"> amalgamated to produce the values written to the .</w:t>
-      </w:r>
-      <w:proofErr w:type="spellStart"/>
-      <w:r>
-        <w:rPr>
-          <w:rFonts w:ascii="Arial" w:hAnsi="Arial" w:cs="Arial"/>
-        </w:rPr>
-        <w:t>inc</w:t>
-      </w:r>
-      <w:proofErr w:type="spellEnd"/>
-      <w:r>
-        <w:rPr>
-          <w:rFonts w:ascii="Arial" w:hAnsi="Arial" w:cs="Arial"/>
-        </w:rPr>
-        <w:t xml:space="preserve"> file. For example, in the database </w:t>
-      </w:r>
-      <w:r>
-        <w:rPr>
-          <w:rFonts w:ascii="Arial" w:hAnsi="Arial" w:cs="Arial"/>
-        </w:rPr>
-        <w:t xml:space="preserve">for the single </w:t>
-      </w:r>
-      <w:r>
-        <w:rPr>
-          <w:rFonts w:ascii="Arial" w:hAnsi="Arial" w:cs="Arial"/>
-        </w:rPr>
-        <w:t>STREAM_EU</w:t>
-      </w:r>
-      <w:r>
-        <w:rPr>
-          <w:rFonts w:ascii="Arial" w:hAnsi="Arial" w:cs="Arial"/>
-        </w:rPr>
-        <w:t xml:space="preserve"> parameter ‘melting point’, </w:t>
-      </w:r>
-      <w:r>
-        <w:rPr>
-          <w:rFonts w:ascii="Arial" w:hAnsi="Arial" w:cs="Arial"/>
-        </w:rPr>
-        <w:t>there exists the following properties:</w:t>
-      </w:r>
-    </w:p>
-    <w:p>
-      <w:pPr>
-        <w:pStyle w:val="ListParagraph"/>
-        <w:numPr>
-          <w:ilvl w:val="1"/>
-          <w:numId w:val="5"/>
-        </w:numPr>
-        <w:rPr>
-          <w:rFonts w:ascii="Arial" w:hAnsi="Arial" w:cs="Arial"/>
-        </w:rPr>
-      </w:pPr>
-      <w:r>
-        <w:rPr>
-          <w:rFonts w:ascii="Arial" w:hAnsi="Arial" w:cs="Arial"/>
-        </w:rPr>
-        <w:t>Melting Point (</w:t>
-      </w:r>
-      <w:r>
-        <w:rPr>
-          <w:rFonts w:ascii="Arial" w:hAnsi="Arial" w:cs="Arial"/>
-        </w:rPr>
-        <w:t>Gold and Ogle</w:t>
-      </w:r>
-      <w:r>
-        <w:rPr>
-          <w:rFonts w:ascii="Arial" w:hAnsi="Arial" w:cs="Arial"/>
-        </w:rPr>
-        <w:t xml:space="preserve"> Method)</w:t>
-      </w:r>
-    </w:p>
-    <w:p>
-      <w:pPr>
-        <w:pStyle w:val="ListParagraph"/>
-        <w:numPr>
-          <w:ilvl w:val="1"/>
-          <w:numId w:val="5"/>
-        </w:numPr>
-        <w:rPr>
-          <w:rFonts w:ascii="Arial" w:hAnsi="Arial" w:cs="Arial"/>
-        </w:rPr>
-      </w:pPr>
-      <w:r>
-        <w:rPr>
-          <w:rFonts w:ascii="Arial" w:hAnsi="Arial" w:cs="Arial"/>
-        </w:rPr>
-        <w:t>Melting Point (Gold and Ogle</w:t>
-      </w:r>
-      <w:r>
-        <w:rPr>
-          <w:rFonts w:ascii="Arial" w:hAnsi="Arial" w:cs="Arial"/>
-        </w:rPr>
-        <w:t xml:space="preserve"> Method)(min)</w:t>
-      </w:r>
-    </w:p>
-    <w:p>
-      <w:pPr>
-        <w:pStyle w:val="ListParagraph"/>
-        <w:numPr>
-          <w:ilvl w:val="1"/>
-          <w:numId w:val="5"/>
-        </w:numPr>
-        <w:rPr>
-          <w:rFonts w:ascii="Arial" w:hAnsi="Arial" w:cs="Arial"/>
-        </w:rPr>
-      </w:pPr>
-      <w:r>
-        <w:rPr>
-          <w:rFonts w:ascii="Arial" w:hAnsi="Arial" w:cs="Arial"/>
-        </w:rPr>
-        <w:t>Melting Point (Gold and Ogle</w:t>
-      </w:r>
-      <w:r>
-        <w:rPr>
-          <w:rFonts w:ascii="Arial" w:hAnsi="Arial" w:cs="Arial"/>
-        </w:rPr>
-        <w:t xml:space="preserve"> Method)(max)</w:t>
-      </w:r>
-    </w:p>
-    <w:p>
-      <w:pPr>
-        <w:pStyle w:val="ListParagraph"/>
-        <w:numPr>
-          <w:ilvl w:val="1"/>
-          <w:numId w:val="5"/>
-        </w:numPr>
-        <w:rPr>
-          <w:rFonts w:ascii="Arial" w:hAnsi="Arial" w:cs="Arial"/>
-        </w:rPr>
-      </w:pPr>
-      <w:r>
-        <w:rPr>
-          <w:rFonts w:ascii="Arial" w:hAnsi="Arial" w:cs="Arial"/>
-        </w:rPr>
-        <w:t xml:space="preserve">Melting Point </w:t>
-      </w:r>
-    </w:p>
-    <w:p>
-      <w:pPr>
-        <w:pStyle w:val="ListParagraph"/>
-        <w:numPr>
-          <w:ilvl w:val="1"/>
-          <w:numId w:val="5"/>
-        </w:numPr>
-        <w:rPr>
-          <w:rFonts w:ascii="Arial" w:hAnsi="Arial" w:cs="Arial"/>
-        </w:rPr>
-      </w:pPr>
-      <w:r>
-        <w:rPr>
-          <w:rFonts w:ascii="Arial" w:hAnsi="Arial" w:cs="Arial"/>
-        </w:rPr>
-        <w:t>Melting Point (min)</w:t>
-      </w:r>
-    </w:p>
-    <w:p>
-      <w:pPr>
-        <w:pStyle w:val="ListParagraph"/>
-        <w:numPr>
-          <w:ilvl w:val="1"/>
-          <w:numId w:val="5"/>
-        </w:numPr>
-        <w:rPr>
-          <w:rFonts w:ascii="Arial" w:hAnsi="Arial" w:cs="Arial"/>
-        </w:rPr>
-      </w:pPr>
-      <w:r>
-        <w:rPr>
-          <w:rFonts w:ascii="Arial" w:hAnsi="Arial" w:cs="Arial"/>
-        </w:rPr>
-        <w:t>Melting Point (max)</w:t>
-      </w:r>
-    </w:p>
-    <w:p>
-      <w:pPr>
-        <w:pStyle w:val="ListParagraph"/>
-        <w:ind w:left="780"/>
-        <w:rPr>
-          <w:rFonts w:ascii="Arial" w:hAnsi="Arial" w:cs="Arial"/>
-        </w:rPr>
-      </w:pPr>
-      <w:r>
-        <w:rPr>
-          <w:rFonts w:ascii="Arial" w:hAnsi="Arial" w:cs="Arial"/>
-        </w:rPr>
-        <w:t xml:space="preserve">Therefore, </w:t>
-      </w:r>
-      <w:r>
-        <w:rPr>
-          <w:rFonts w:ascii="Arial" w:hAnsi="Arial" w:cs="Arial"/>
-        </w:rPr>
-        <w:t xml:space="preserve">the </w:t>
-      </w:r>
-      <w:r>
-        <w:rPr>
-          <w:rFonts w:ascii="Arial" w:hAnsi="Arial" w:cs="Arial"/>
-        </w:rPr>
-        <w:t>STREAM_EU</w:t>
-      </w:r>
-      <w:r>
-        <w:rPr>
-          <w:rFonts w:ascii="Arial" w:hAnsi="Arial" w:cs="Arial"/>
-        </w:rPr>
-        <w:t xml:space="preserve"> parameter ‘</w:t>
-      </w:r>
-      <w:proofErr w:type="spellStart"/>
-      <w:r>
-        <w:rPr>
-          <w:rFonts w:ascii="Arial" w:hAnsi="Arial" w:cs="Arial"/>
-        </w:rPr>
-        <w:t>mp</w:t>
-      </w:r>
-      <w:proofErr w:type="spellEnd"/>
-      <w:r>
-        <w:rPr>
-          <w:rFonts w:ascii="Arial" w:hAnsi="Arial" w:cs="Arial"/>
-        </w:rPr>
-        <w:t>’ is associated with all 6 of these melting points in the database table ‘</w:t>
-      </w:r>
-      <w:proofErr w:type="spellStart"/>
-      <w:r>
-        <w:rPr>
-          <w:rFonts w:ascii="Arial" w:hAnsi="Arial" w:cs="Arial"/>
-        </w:rPr>
-        <w:t>substance_properties</w:t>
-      </w:r>
-      <w:proofErr w:type="spellEnd"/>
-      <w:r>
-        <w:rPr>
-          <w:rFonts w:ascii="Arial" w:hAnsi="Arial" w:cs="Arial"/>
-        </w:rPr>
-        <w:t>’, and thus ‘</w:t>
-      </w:r>
-      <w:proofErr w:type="spellStart"/>
-      <w:r>
-        <w:rPr>
-          <w:rFonts w:ascii="Arial" w:hAnsi="Arial" w:cs="Arial"/>
-        </w:rPr>
-        <w:t>mp</w:t>
-      </w:r>
-      <w:proofErr w:type="spellEnd"/>
-      <w:r>
-        <w:rPr>
-          <w:rFonts w:ascii="Arial" w:hAnsi="Arial" w:cs="Arial"/>
-        </w:rPr>
-        <w:t>’ appears 6 times in the file ‘</w:t>
-      </w:r>
-      <w:r>
-        <w:rPr>
-          <w:rFonts w:ascii="Arial" w:hAnsi="Arial" w:cs="Arial"/>
-        </w:rPr>
-        <w:t>STREAM_EU</w:t>
-      </w:r>
-      <w:r>
-        <w:rPr>
-          <w:rFonts w:ascii="Arial" w:hAnsi="Arial" w:cs="Arial"/>
-        </w:rPr>
-        <w:t>_database_dictionary.csv’</w:t>
-      </w:r>
-      <w:r>
-        <w:rPr>
-          <w:rFonts w:ascii="Arial" w:hAnsi="Arial" w:cs="Arial"/>
-        </w:rPr>
-        <w:t xml:space="preserve">. </w:t>
-      </w:r>
-      <w:r>
-        <w:rPr>
-          <w:rFonts w:ascii="Arial" w:hAnsi="Arial" w:cs="Arial"/>
-        </w:rPr>
-        <w:t>In this .</w:t>
-      </w:r>
-      <w:proofErr w:type="spellStart"/>
-      <w:r>
-        <w:rPr>
-          <w:rFonts w:ascii="Arial" w:hAnsi="Arial" w:cs="Arial"/>
-        </w:rPr>
-        <w:t>csv</w:t>
-      </w:r>
-      <w:proofErr w:type="spellEnd"/>
-      <w:r>
-        <w:rPr>
-          <w:rFonts w:ascii="Arial" w:hAnsi="Arial" w:cs="Arial"/>
-        </w:rPr>
-        <w:t>, t</w:t>
-      </w:r>
-      <w:r>
-        <w:rPr>
-          <w:rFonts w:ascii="Arial" w:hAnsi="Arial" w:cs="Arial"/>
-        </w:rPr>
-        <w:t xml:space="preserve">he user must specify </w:t>
-      </w:r>
-      <w:r>
-        <w:rPr>
-          <w:rFonts w:ascii="Arial" w:hAnsi="Arial" w:cs="Arial"/>
-        </w:rPr>
-        <w:t>all of the associated</w:t>
-      </w:r>
-      <w:r>
-        <w:rPr>
-          <w:rFonts w:ascii="Arial" w:hAnsi="Arial" w:cs="Arial"/>
-        </w:rPr>
-        <w:t xml:space="preserve"> </w:t>
-      </w:r>
-      <w:r>
-        <w:rPr>
-          <w:rFonts w:ascii="Arial" w:hAnsi="Arial" w:cs="Arial"/>
-        </w:rPr>
-        <w:t xml:space="preserve">substance properties for a given </w:t>
-      </w:r>
-      <w:r>
-        <w:rPr>
-          <w:rFonts w:ascii="Arial" w:hAnsi="Arial" w:cs="Arial"/>
-        </w:rPr>
-        <w:t>STREAM_EU</w:t>
-      </w:r>
-      <w:r>
-        <w:rPr>
-          <w:rFonts w:ascii="Arial" w:hAnsi="Arial" w:cs="Arial"/>
-        </w:rPr>
-        <w:t xml:space="preserve"> parameter to ensure</w:t>
-      </w:r>
-      <w:r>
-        <w:rPr>
-          <w:rFonts w:ascii="Arial" w:hAnsi="Arial" w:cs="Arial"/>
-        </w:rPr>
-        <w:t xml:space="preserve"> that the database will return all of the desired variants of the </w:t>
-      </w:r>
-      <w:r>
-        <w:rPr>
-          <w:rFonts w:ascii="Arial" w:hAnsi="Arial" w:cs="Arial"/>
-        </w:rPr>
-        <w:t>property name</w:t>
-      </w:r>
-      <w:r>
-        <w:rPr>
-          <w:rFonts w:ascii="Arial" w:hAnsi="Arial" w:cs="Arial"/>
-        </w:rPr>
-        <w:t xml:space="preserve">. Of course there will be situations when you </w:t>
-      </w:r>
-      <w:r>
-        <w:rPr>
-          <w:rFonts w:ascii="Arial" w:hAnsi="Arial" w:cs="Arial"/>
-        </w:rPr>
-        <w:t xml:space="preserve">want to specify </w:t>
-      </w:r>
-      <w:r>
-        <w:rPr>
-          <w:rFonts w:ascii="Arial" w:hAnsi="Arial" w:cs="Arial"/>
-        </w:rPr>
-        <w:t>which single instance</w:t>
-      </w:r>
-      <w:r>
-        <w:rPr>
-          <w:rFonts w:ascii="Arial" w:hAnsi="Arial" w:cs="Arial"/>
-        </w:rPr>
-        <w:t xml:space="preserve"> of the</w:t>
-      </w:r>
-      <w:r>
-        <w:rPr>
-          <w:rFonts w:ascii="Arial" w:hAnsi="Arial" w:cs="Arial"/>
-        </w:rPr>
-        <w:t xml:space="preserve"> </w:t>
-      </w:r>
-      <w:r>
-        <w:rPr>
-          <w:rFonts w:ascii="Arial" w:hAnsi="Arial" w:cs="Arial"/>
-        </w:rPr>
-        <w:t xml:space="preserve">variants </w:t>
-      </w:r>
-      <w:r>
-        <w:rPr>
-          <w:rFonts w:ascii="Arial" w:hAnsi="Arial" w:cs="Arial"/>
-        </w:rPr>
-        <w:t>you want to use</w:t>
-      </w:r>
-      <w:r>
-        <w:rPr>
-          <w:rFonts w:ascii="Arial" w:hAnsi="Arial" w:cs="Arial"/>
-        </w:rPr>
-        <w:t xml:space="preserve"> if you do not wish to use all of them</w:t>
-      </w:r>
-      <w:r>
-        <w:rPr>
-          <w:rFonts w:ascii="Arial" w:hAnsi="Arial" w:cs="Arial"/>
-        </w:rPr>
-        <w:t xml:space="preserve">. </w:t>
-      </w:r>
-      <w:r>
-        <w:rPr>
-          <w:rFonts w:ascii="Arial" w:hAnsi="Arial" w:cs="Arial"/>
-        </w:rPr>
-        <w:t>This wi</w:t>
-      </w:r>
-      <w:r>
-        <w:rPr>
-          <w:rFonts w:ascii="Arial" w:hAnsi="Arial" w:cs="Arial"/>
-        </w:rPr>
-        <w:t>ll be elaborated on in section 7</w:t>
-      </w:r>
-      <w:r>
-        <w:rPr>
-          <w:rFonts w:ascii="Arial" w:hAnsi="Arial" w:cs="Arial"/>
-        </w:rPr>
-        <w:t>.</w:t>
-      </w:r>
-      <w:r>
-        <w:rPr>
-          <w:rFonts w:ascii="Arial" w:hAnsi="Arial" w:cs="Arial"/>
-        </w:rPr>
-        <w:t xml:space="preserve"> However, if a parameter is to be written to the </w:t>
-      </w:r>
-      <w:r>
-        <w:rPr>
-          <w:rFonts w:ascii="Arial" w:hAnsi="Arial" w:cs="Arial"/>
-        </w:rPr>
-        <w:t>STREAM_EU</w:t>
-      </w:r>
-      <w:r>
-        <w:rPr>
-          <w:rFonts w:ascii="Arial" w:hAnsi="Arial" w:cs="Arial"/>
-        </w:rPr>
-        <w:t xml:space="preserve"> include file as something other than ‘-9999’, </w:t>
-      </w:r>
-      <w:r>
-        <w:rPr>
-          <w:rFonts w:ascii="Arial" w:hAnsi="Arial" w:cs="Arial"/>
-          <w:b/>
-        </w:rPr>
-        <w:t>a corresponding property name must be given</w:t>
-      </w:r>
-      <w:r>
-        <w:rPr>
-          <w:rFonts w:ascii="Arial" w:hAnsi="Arial" w:cs="Arial"/>
-        </w:rPr>
-        <w:t xml:space="preserve"> in ‘</w:t>
-      </w:r>
-      <w:r>
-        <w:rPr>
-          <w:rFonts w:ascii="Arial" w:hAnsi="Arial" w:cs="Arial"/>
-        </w:rPr>
-        <w:t>STREAM_EU</w:t>
-      </w:r>
-      <w:r>
-        <w:rPr>
-          <w:rFonts w:ascii="Arial" w:hAnsi="Arial" w:cs="Arial"/>
-        </w:rPr>
-        <w:t>_database_dictionary.csv’ for the writing algorithm to work properly, even if the property name will never be used as a search term.</w:t>
+        <w:t xml:space="preserve"> hours to z hours, and must be converted to 1/d.</w:t>
       </w:r>
     </w:p>
     <w:p>
@@ -3126,147 +3391,33 @@
           <w:rFonts w:ascii="Arial" w:hAnsi="Arial" w:cs="Arial"/>
         </w:rPr>
       </w:pPr>
-      <w:r>
-        <w:rPr>
-          <w:rFonts w:ascii="Arial" w:hAnsi="Arial" w:cs="Arial"/>
-        </w:rPr>
-        <w:t>T</w:t>
-      </w:r>
-      <w:r>
-        <w:rPr>
-          <w:rFonts w:ascii="Arial" w:hAnsi="Arial" w:cs="Arial"/>
-        </w:rPr>
-        <w:t>he correction factor in column C</w:t>
-      </w:r>
-      <w:r>
-        <w:rPr>
-          <w:rFonts w:ascii="Arial" w:hAnsi="Arial" w:cs="Arial"/>
-        </w:rPr>
-        <w:t xml:space="preserve"> is the value that the property value read from the database is multiplied by in order to achie</w:t>
-      </w:r>
-      <w:r>
-        <w:rPr>
-          <w:rFonts w:ascii="Arial" w:hAnsi="Arial" w:cs="Arial"/>
-        </w:rPr>
-        <w:t>ve the units required by STREAM_EU</w:t>
-      </w:r>
-      <w:r>
-        <w:rPr>
-          <w:rFonts w:ascii="Arial" w:hAnsi="Arial" w:cs="Arial"/>
-        </w:rPr>
-        <w:t xml:space="preserve"> (‘-</w:t>
-      </w:r>
-      <w:r>
-        <w:rPr>
-          <w:rFonts w:ascii="Arial" w:hAnsi="Arial" w:cs="Arial"/>
-        </w:rPr>
-        <w:t>‘ means the inverse, followed by the multiplication factor. For example, the conversion factor -3600 means x valu</w:t>
-      </w:r>
-      <w:r>
-        <w:rPr>
-          <w:rFonts w:ascii="Arial" w:hAnsi="Arial" w:cs="Arial"/>
-        </w:rPr>
-        <w:t xml:space="preserve">e from the database becomes </w:t>
-      </w:r>
-      <w:proofErr w:type="spellStart"/>
       <w:proofErr w:type="gramStart"/>
       <w:r>
         <w:rPr>
           <w:rFonts w:ascii="Arial" w:hAnsi="Arial" w:cs="Arial"/>
         </w:rPr>
-        <w:t>ln</w:t>
-      </w:r>
-      <w:proofErr w:type="spellEnd"/>
-      <w:r>
-        <w:rPr>
-          <w:rFonts w:ascii="Arial" w:hAnsi="Arial" w:cs="Arial"/>
-        </w:rPr>
-        <w:t>(</w:t>
+        <w:t>Open ..</w:t>
       </w:r>
       <w:proofErr w:type="gramEnd"/>
       <w:r>
         <w:rPr>
           <w:rFonts w:ascii="Arial" w:hAnsi="Arial" w:cs="Arial"/>
         </w:rPr>
-        <w:t>2)</w:t>
-      </w:r>
-      <w:r>
-        <w:rPr>
-          <w:rFonts w:ascii="Arial" w:hAnsi="Arial" w:cs="Arial"/>
-        </w:rPr>
-        <w:t>/</w:t>
-      </w:r>
-      <w:r>
-        <w:rPr>
-          <w:rFonts w:ascii="Arial" w:hAnsi="Arial" w:cs="Arial"/>
-        </w:rPr>
-        <w:t>(</w:t>
-      </w:r>
-      <w:r>
-        <w:rPr>
-          <w:rFonts w:ascii="Arial" w:hAnsi="Arial" w:cs="Arial"/>
-        </w:rPr>
-        <w:t>3600x</w:t>
-      </w:r>
-      <w:r>
-        <w:rPr>
-          <w:rFonts w:ascii="Arial" w:hAnsi="Arial" w:cs="Arial"/>
-        </w:rPr>
-        <w:t>)</w:t>
-      </w:r>
-      <w:r>
-        <w:rPr>
-          <w:rFonts w:ascii="Arial" w:hAnsi="Arial" w:cs="Arial"/>
-        </w:rPr>
-        <w:t xml:space="preserve"> in the .</w:t>
-      </w:r>
-      <w:proofErr w:type="spellStart"/>
-      <w:r>
-        <w:rPr>
-          <w:rFonts w:ascii="Arial" w:hAnsi="Arial" w:cs="Arial"/>
-        </w:rPr>
-        <w:t>inc</w:t>
-      </w:r>
-      <w:proofErr w:type="spellEnd"/>
-      <w:r>
-        <w:rPr>
-          <w:rFonts w:ascii="Arial" w:hAnsi="Arial" w:cs="Arial"/>
-        </w:rPr>
-        <w:t xml:space="preserve"> file).</w:t>
-      </w:r>
-      <w:r>
-        <w:rPr>
-          <w:rFonts w:ascii="Arial" w:hAnsi="Arial" w:cs="Arial"/>
-        </w:rPr>
-        <w:t xml:space="preserve"> The value 3600 is chosen because </w:t>
-      </w:r>
-      <w:proofErr w:type="spellStart"/>
-      <w:r>
-        <w:rPr>
-          <w:rFonts w:ascii="Arial" w:hAnsi="Arial" w:cs="Arial"/>
-        </w:rPr>
-        <w:t>half lives</w:t>
-      </w:r>
-      <w:proofErr w:type="spellEnd"/>
-      <w:r>
-        <w:rPr>
-          <w:rFonts w:ascii="Arial" w:hAnsi="Arial" w:cs="Arial"/>
-        </w:rPr>
-        <w:t xml:space="preserve"> are converted from the format x months, y days, </w:t>
-      </w:r>
-      <w:proofErr w:type="gramStart"/>
-      <w:r>
-        <w:rPr>
-          <w:rFonts w:ascii="Arial" w:hAnsi="Arial" w:cs="Arial"/>
-        </w:rPr>
-        <w:t>z</w:t>
-      </w:r>
-      <w:proofErr w:type="gramEnd"/>
-      <w:r>
-        <w:rPr>
-          <w:rFonts w:ascii="Arial" w:hAnsi="Arial" w:cs="Arial"/>
-        </w:rPr>
-        <w:t xml:space="preserve"> hours to z hours, and must be converted to 1/d.</w:t>
+        <w:t>/SSPD/py/</w:t>
+      </w:r>
+      <w:r>
+        <w:rPr>
+          <w:rFonts w:ascii="Arial" w:hAnsi="Arial" w:cs="Arial"/>
+          <w:b/>
+        </w:rPr>
+        <w:t>write_STREAM_EU_output</w:t>
+      </w:r>
+      <w:r>
+        <w:rPr>
+          <w:rFonts w:ascii="Arial" w:hAnsi="Arial" w:cs="Arial"/>
+          <w:b/>
+        </w:rPr>
+        <w:t>.py</w:t>
       </w:r>
     </w:p>
     <w:p>
@@ -3280,79 +3431,19 @@
           <w:rFonts w:ascii="Arial" w:hAnsi="Arial" w:cs="Arial"/>
         </w:rPr>
       </w:pPr>
-      <w:proofErr w:type="gramStart"/>
-      <w:r>
-        <w:rPr>
-          <w:rFonts w:ascii="Arial" w:hAnsi="Arial" w:cs="Arial"/>
-        </w:rPr>
-        <w:t>Open ..</w:t>
-      </w:r>
-      <w:proofErr w:type="gramEnd"/>
-      <w:r>
-        <w:rPr>
-          <w:rFonts w:ascii="Arial" w:hAnsi="Arial" w:cs="Arial"/>
-        </w:rPr>
-        <w:t>/SSPD/py/make_database.py</w:t>
-      </w:r>
-    </w:p>
-    <w:p>
-      <w:pPr>
-        <w:pStyle w:val="ListParagraph"/>
-        <w:numPr>
-          <w:ilvl w:val="0"/>
-          <w:numId w:val="5"/>
-        </w:numPr>
-        <w:rPr>
-          <w:rFonts w:ascii="Arial" w:hAnsi="Arial" w:cs="Arial"/>
-        </w:rPr>
-      </w:pPr>
-      <w:r>
-        <w:rPr>
-          <w:rFonts w:ascii="Arial" w:hAnsi="Arial" w:cs="Arial"/>
-        </w:rPr>
-        <w:t xml:space="preserve">Set the variable </w:t>
-      </w:r>
-      <w:proofErr w:type="spellStart"/>
-      <w:r>
-        <w:rPr>
-          <w:rFonts w:ascii="Arial" w:hAnsi="Arial" w:cs="Arial"/>
-        </w:rPr>
-        <w:t>make_db</w:t>
-      </w:r>
-      <w:proofErr w:type="spellEnd"/>
-      <w:r>
-        <w:rPr>
-          <w:rFonts w:ascii="Arial" w:hAnsi="Arial" w:cs="Arial"/>
-        </w:rPr>
-        <w:t xml:space="preserve"> = 1</w:t>
-      </w:r>
-    </w:p>
-    <w:p>
-      <w:pPr>
-        <w:pStyle w:val="ListParagraph"/>
-        <w:numPr>
-          <w:ilvl w:val="0"/>
-          <w:numId w:val="5"/>
-        </w:numPr>
-        <w:rPr>
-          <w:rFonts w:ascii="Arial" w:hAnsi="Arial" w:cs="Arial"/>
-        </w:rPr>
-      </w:pPr>
-      <w:r>
-        <w:rPr>
-          <w:rFonts w:ascii="Arial" w:hAnsi="Arial" w:cs="Arial"/>
-        </w:rPr>
-        <w:t>Run make_database.py</w:t>
-      </w:r>
-    </w:p>
-    <w:p>
-      <w:pPr>
-        <w:pStyle w:val="ListParagraph"/>
-        <w:ind w:left="780"/>
-        <w:rPr>
-          <w:rFonts w:ascii="Arial" w:hAnsi="Arial" w:cs="Arial"/>
-        </w:rPr>
-      </w:pPr>
+      <w:r>
+        <w:rPr>
+          <w:rFonts w:ascii="Arial" w:hAnsi="Arial" w:cs="Arial"/>
+        </w:rPr>
+        <w:t xml:space="preserve">Run </w:t>
+      </w:r>
+      <w:r>
+        <w:rPr>
+          <w:rFonts w:ascii="Arial" w:hAnsi="Arial" w:cs="Arial"/>
+          <w:b/>
+        </w:rPr>
+        <w:t>write_STREAM_EU_output.py</w:t>
+      </w:r>
     </w:p>
     <w:p>
       <w:pPr>
@@ -3371,7 +3462,6 @@
           <w:rFonts w:ascii="Arial" w:hAnsi="Arial" w:cs="Arial"/>
           <w:color w:val="auto"/>
         </w:rPr>
-        <w:lastRenderedPageBreak/>
         <w:t xml:space="preserve">Writing desired </w:t>
       </w:r>
       <w:r>
@@ -3379,73 +3469,171 @@
           <w:rFonts w:ascii="Arial" w:hAnsi="Arial" w:cs="Arial"/>
           <w:color w:val="auto"/>
         </w:rPr>
+        <w:t>model</w:t>
+      </w:r>
+      <w:r>
+        <w:rPr>
+          <w:rFonts w:ascii="Arial" w:hAnsi="Arial" w:cs="Arial"/>
+          <w:color w:val="auto"/>
+        </w:rPr>
+        <w:t xml:space="preserve"> output</w:t>
+      </w:r>
+      <w:r>
+        <w:rPr>
+          <w:rFonts w:ascii="Arial" w:hAnsi="Arial" w:cs="Arial"/>
+          <w:color w:val="auto"/>
+        </w:rPr>
+        <w:t xml:space="preserve"> with specified searches</w:t>
+      </w:r>
+    </w:p>
+    <w:p>
+      <w:pPr>
+        <w:rPr>
+          <w:rFonts w:ascii="Arial" w:hAnsi="Arial" w:cs="Arial"/>
+        </w:rPr>
+      </w:pPr>
+      <w:r>
+        <w:rPr>
+          <w:rFonts w:ascii="Arial" w:hAnsi="Arial" w:cs="Arial"/>
+        </w:rPr>
+        <w:t xml:space="preserve">The following is an example for STREAM_EU output. </w:t>
+      </w:r>
+      <w:r>
+        <w:rPr>
+          <w:rFonts w:ascii="Arial" w:hAnsi="Arial" w:cs="Arial"/>
+        </w:rPr>
+        <w:t xml:space="preserve">In the </w:t>
+      </w:r>
+      <w:proofErr w:type="gramStart"/>
+      <w:r>
+        <w:rPr>
+          <w:rFonts w:ascii="Arial" w:hAnsi="Arial" w:cs="Arial"/>
+        </w:rPr>
+        <w:t>file ..</w:t>
+      </w:r>
+      <w:proofErr w:type="gramEnd"/>
+      <w:r>
+        <w:rPr>
+          <w:rFonts w:ascii="Arial" w:hAnsi="Arial" w:cs="Arial"/>
+        </w:rPr>
+        <w:t>\</w:t>
+      </w:r>
+      <w:proofErr w:type="spellStart"/>
+      <w:r>
+        <w:rPr>
+          <w:rFonts w:ascii="Arial" w:hAnsi="Arial" w:cs="Arial"/>
+        </w:rPr>
+        <w:t>py</w:t>
+      </w:r>
+      <w:proofErr w:type="spellEnd"/>
+      <w:r>
+        <w:rPr>
+          <w:rFonts w:ascii="Arial" w:hAnsi="Arial" w:cs="Arial"/>
+        </w:rPr>
+        <w:t>\</w:t>
+      </w:r>
+      <w:r>
+        <w:rPr>
+          <w:rFonts w:ascii="Arial" w:hAnsi="Arial" w:cs="Arial"/>
+          <w:b/>
+        </w:rPr>
+        <w:t>searchlist.py</w:t>
+      </w:r>
+      <w:r>
+        <w:rPr>
+          <w:rFonts w:ascii="Arial" w:hAnsi="Arial" w:cs="Arial"/>
+        </w:rPr>
+        <w:t>, there is an object definition for ‘method’. This is the object that define</w:t>
+      </w:r>
+      <w:r>
+        <w:rPr>
+          <w:rFonts w:ascii="Arial" w:hAnsi="Arial" w:cs="Arial"/>
+        </w:rPr>
+        <w:t>s how the program should</w:t>
+      </w:r>
+      <w:r>
+        <w:rPr>
+          <w:rFonts w:ascii="Arial" w:hAnsi="Arial" w:cs="Arial"/>
+        </w:rPr>
+        <w:t xml:space="preserve"> decide which values from a database query will be written to the </w:t>
+      </w:r>
+      <w:r>
+        <w:rPr>
+          <w:rFonts w:ascii="Arial" w:hAnsi="Arial" w:cs="Arial"/>
+        </w:rPr>
         <w:t>STREAM_EU</w:t>
       </w:r>
       <w:r>
         <w:rPr>
           <w:rFonts w:ascii="Arial" w:hAnsi="Arial" w:cs="Arial"/>
-          <w:color w:val="auto"/>
-        </w:rPr>
-        <w:t xml:space="preserve"> output</w:t>
-      </w:r>
-      <w:r>
-        <w:rPr>
-          <w:rFonts w:ascii="Arial" w:hAnsi="Arial" w:cs="Arial"/>
-          <w:color w:val="auto"/>
-        </w:rPr>
-        <w:t xml:space="preserve"> with specified searches</w:t>
-      </w:r>
-    </w:p>
-    <w:p>
-      <w:pPr>
-        <w:rPr>
-          <w:rFonts w:ascii="Arial" w:hAnsi="Arial" w:cs="Arial"/>
-        </w:rPr>
-      </w:pPr>
-      <w:r>
-        <w:rPr>
-          <w:rFonts w:ascii="Arial" w:hAnsi="Arial" w:cs="Arial"/>
-        </w:rPr>
-        <w:t>In the file ..\</w:t>
+        </w:rPr>
+        <w:t xml:space="preserve"> .</w:t>
       </w:r>
       <w:proofErr w:type="spellStart"/>
       <w:r>
         <w:rPr>
           <w:rFonts w:ascii="Arial" w:hAnsi="Arial" w:cs="Arial"/>
         </w:rPr>
-        <w:t>py</w:t>
+        <w:t>inc</w:t>
       </w:r>
       <w:proofErr w:type="spellEnd"/>
       <w:r>
         <w:rPr>
           <w:rFonts w:ascii="Arial" w:hAnsi="Arial" w:cs="Arial"/>
         </w:rPr>
-        <w:t>\</w:t>
-      </w:r>
-      <w:r>
-        <w:rPr>
-          <w:rFonts w:ascii="Arial" w:hAnsi="Arial" w:cs="Arial"/>
-          <w:b/>
-        </w:rPr>
-        <w:t>searchlist.py</w:t>
-      </w:r>
-      <w:r>
-        <w:rPr>
-          <w:rFonts w:ascii="Arial" w:hAnsi="Arial" w:cs="Arial"/>
-        </w:rPr>
-        <w:t>, there is an object definition for ‘method’. This is the object that define</w:t>
-      </w:r>
-      <w:r>
-        <w:rPr>
-          <w:rFonts w:ascii="Arial" w:hAnsi="Arial" w:cs="Arial"/>
-        </w:rPr>
-        <w:t>s how the program should</w:t>
-      </w:r>
-      <w:r>
-        <w:rPr>
-          <w:rFonts w:ascii="Arial" w:hAnsi="Arial" w:cs="Arial"/>
-        </w:rPr>
-        <w:t xml:space="preserve"> decide which values from a database query will be written to the </w:t>
+        <w:t xml:space="preserve"> file. Method is an m x 1 </w:t>
+      </w:r>
+      <w:r>
+        <w:rPr>
+          <w:rFonts w:ascii="Arial" w:hAnsi="Arial" w:cs="Arial"/>
+        </w:rPr>
+        <w:t>dictionary</w:t>
+      </w:r>
+      <w:r>
+        <w:rPr>
+          <w:rFonts w:ascii="Arial" w:hAnsi="Arial" w:cs="Arial"/>
+        </w:rPr>
+        <w:t xml:space="preserve"> wher</w:t>
+      </w:r>
+      <w:r>
+        <w:rPr>
+          <w:rFonts w:ascii="Arial" w:hAnsi="Arial" w:cs="Arial"/>
+        </w:rPr>
+        <w:t xml:space="preserve">e m is the number of substances </w:t>
+      </w:r>
+      <w:proofErr w:type="gramStart"/>
+      <w:r>
+        <w:rPr>
+          <w:rFonts w:ascii="Arial" w:hAnsi="Arial" w:cs="Arial"/>
+        </w:rPr>
+        <w:t xml:space="preserve">in </w:t>
+      </w:r>
+      <w:r>
+        <w:rPr>
+          <w:rFonts w:ascii="Arial" w:hAnsi="Arial" w:cs="Arial"/>
+        </w:rPr>
+        <w:t>..</w:t>
+      </w:r>
+      <w:proofErr w:type="gramEnd"/>
+      <w:r>
+        <w:rPr>
+          <w:rFonts w:ascii="Arial" w:hAnsi="Arial" w:cs="Arial"/>
+        </w:rPr>
+        <w:t>/SSPD/</w:t>
+      </w:r>
+      <w:proofErr w:type="spellStart"/>
+      <w:r>
+        <w:rPr>
+          <w:rFonts w:ascii="Arial" w:hAnsi="Arial" w:cs="Arial"/>
+        </w:rPr>
+        <w:t>database_properties</w:t>
+      </w:r>
+      <w:proofErr w:type="spellEnd"/>
+      <w:r>
+        <w:rPr>
+          <w:rFonts w:ascii="Arial" w:hAnsi="Arial" w:cs="Arial"/>
+        </w:rPr>
+        <w:t>/</w:t>
       </w:r>
       <w:r>
         <w:rPr>
@@ -3457,60 +3645,6 @@
         <w:rPr>
           <w:rFonts w:ascii="Arial" w:hAnsi="Arial" w:cs="Arial"/>
         </w:rPr>
-        <w:t xml:space="preserve"> .</w:t>
-      </w:r>
-      <w:proofErr w:type="spellStart"/>
-      <w:r>
-        <w:rPr>
-          <w:rFonts w:ascii="Arial" w:hAnsi="Arial" w:cs="Arial"/>
-        </w:rPr>
-        <w:t>inc</w:t>
-      </w:r>
-      <w:proofErr w:type="spellEnd"/>
-      <w:r>
-        <w:rPr>
-          <w:rFonts w:ascii="Arial" w:hAnsi="Arial" w:cs="Arial"/>
-        </w:rPr>
-        <w:t xml:space="preserve"> file. Method is an m x 1 list of strings where m is the number of substances </w:t>
-      </w:r>
-      <w:proofErr w:type="gramStart"/>
-      <w:r>
-        <w:rPr>
-          <w:rFonts w:ascii="Arial" w:hAnsi="Arial" w:cs="Arial"/>
-        </w:rPr>
-        <w:t>in ..</w:t>
-      </w:r>
-      <w:proofErr w:type="gramEnd"/>
-      <w:r>
-        <w:rPr>
-          <w:rFonts w:ascii="Arial" w:hAnsi="Arial" w:cs="Arial"/>
-        </w:rPr>
-        <w:t>/SSPD/</w:t>
-      </w:r>
-      <w:proofErr w:type="spellStart"/>
-      <w:r>
-        <w:rPr>
-          <w:rFonts w:ascii="Arial" w:hAnsi="Arial" w:cs="Arial"/>
-        </w:rPr>
-        <w:t>database_properties</w:t>
-      </w:r>
-      <w:proofErr w:type="spellEnd"/>
-      <w:r>
-        <w:rPr>
-          <w:rFonts w:ascii="Arial" w:hAnsi="Arial" w:cs="Arial"/>
-        </w:rPr>
-        <w:t>/</w:t>
-      </w:r>
-      <w:r>
-        <w:rPr>
-          <w:rFonts w:ascii="Arial" w:hAnsi="Arial" w:cs="Arial"/>
-        </w:rPr>
-        <w:t>STREAM_EU</w:t>
-      </w:r>
-      <w:r>
-        <w:rPr>
-          <w:rFonts w:ascii="Arial" w:hAnsi="Arial" w:cs="Arial"/>
-        </w:rPr>
         <w:t>_</w:t>
       </w:r>
       <w:r>
@@ -3530,12 +3664,6 @@
           <w:rFonts w:ascii="Arial" w:hAnsi="Arial" w:cs="Arial"/>
         </w:rPr>
         <w:t>.</w:t>
-      </w:r>
-      <w:r>
-        <w:rPr>
-          <w:rFonts w:ascii="Arial" w:hAnsi="Arial" w:cs="Arial"/>
-        </w:rPr>
-        <w:t xml:space="preserve"> The order of the properties in this file corresponds to the index of ‘method’.</w:t>
       </w:r>
       <w:r>
         <w:rPr>
@@ -3781,16 +3909,8 @@
         <w:rPr>
           <w:rFonts w:ascii="Arial" w:hAnsi="Arial" w:cs="Arial"/>
         </w:rPr>
-        <w:t xml:space="preserve">. When there are more than one </w:t>
-      </w:r>
-      <w:proofErr w:type="gramStart"/>
-      <w:r>
-        <w:rPr>
-          <w:rFonts w:ascii="Arial" w:hAnsi="Arial" w:cs="Arial"/>
-        </w:rPr>
-        <w:t>results</w:t>
-      </w:r>
-      <w:proofErr w:type="gramEnd"/>
+        <w:t>. When there is more than one result</w:t>
+      </w:r>
       <w:r>
         <w:rPr>
           <w:rFonts w:ascii="Arial" w:hAnsi="Arial" w:cs="Arial"/>
@@ -3849,7 +3969,19 @@
         <w:rPr>
           <w:rFonts w:ascii="Arial" w:hAnsi="Arial" w:cs="Arial"/>
         </w:rPr>
-        <w:t xml:space="preserve">Including the ‘method’ object, there are 4 lists that you can use to refine exactly which property is written to the </w:t>
+        <w:t xml:space="preserve">Including the ‘method’ object, there are 4 </w:t>
+      </w:r>
+      <w:r>
+        <w:rPr>
+          <w:rFonts w:ascii="Arial" w:hAnsi="Arial" w:cs="Arial"/>
+        </w:rPr>
+        <w:t>dictionaries</w:t>
+      </w:r>
+      <w:r>
+        <w:rPr>
+          <w:rFonts w:ascii="Arial" w:hAnsi="Arial" w:cs="Arial"/>
+        </w:rPr>
+        <w:t xml:space="preserve"> that you can use to refine exactly which property is written to the </w:t>
       </w:r>
       <w:r>
         <w:rPr>
@@ -3924,7 +4056,21 @@
         <w:rPr>
           <w:rFonts w:ascii="Arial" w:hAnsi="Arial" w:cs="Arial"/>
         </w:rPr>
-        <w:t>35] = 'Ultimate Half Life Predicted'</w:t>
+        <w:t>'</w:t>
+      </w:r>
+      <w:proofErr w:type="spellStart"/>
+      <w:r>
+        <w:rPr>
+          <w:rFonts w:ascii="Arial" w:hAnsi="Arial" w:cs="Arial"/>
+        </w:rPr>
+        <w:t>kde</w:t>
+      </w:r>
+      <w:proofErr w:type="spellEnd"/>
+      <w:r>
+        <w:rPr>
+          <w:rFonts w:ascii="Arial" w:hAnsi="Arial" w:cs="Arial"/>
+        </w:rPr>
+        <w:t>'] = 'Ultimate Half Life Predicted'</w:t>
       </w:r>
     </w:p>
     <w:p>
@@ -3953,8 +4099,74 @@
         <w:rPr>
           <w:rFonts w:ascii="Arial" w:hAnsi="Arial" w:cs="Arial"/>
         </w:rPr>
-        <w:t>37] = 'Ultimate Half Life Predicted'</w:t>
-      </w:r>
+        <w:t>'</w:t>
+      </w:r>
+      <w:proofErr w:type="spellStart"/>
+      <w:r>
+        <w:rPr>
+          <w:rFonts w:ascii="Arial" w:hAnsi="Arial" w:cs="Arial"/>
+        </w:rPr>
+        <w:t>kds</w:t>
+      </w:r>
+      <w:proofErr w:type="spellEnd"/>
+      <w:r>
+        <w:rPr>
+          <w:rFonts w:ascii="Arial" w:hAnsi="Arial" w:cs="Arial"/>
+        </w:rPr>
+        <w:t>'] = 'Ultimate Half Life Predicted'</w:t>
+      </w:r>
+    </w:p>
+    <w:p>
+      <w:pPr>
+        <w:pStyle w:val="ListParagraph"/>
+        <w:ind w:left="780" w:firstLine="240"/>
+        <w:rPr>
+          <w:rFonts w:ascii="Arial" w:hAnsi="Arial" w:cs="Arial"/>
+        </w:rPr>
+      </w:pPr>
+      <w:proofErr w:type="gramStart"/>
+      <w:r>
+        <w:rPr>
+          <w:rFonts w:ascii="Arial" w:hAnsi="Arial" w:cs="Arial"/>
+        </w:rPr>
+        <w:t>method[</w:t>
+      </w:r>
+      <w:proofErr w:type="gramEnd"/>
+      <w:r>
+        <w:rPr>
+          <w:rFonts w:ascii="Arial" w:hAnsi="Arial" w:cs="Arial"/>
+        </w:rPr>
+        <w:t>'</w:t>
+      </w:r>
+      <w:proofErr w:type="spellStart"/>
+      <w:r>
+        <w:rPr>
+          <w:rFonts w:ascii="Arial" w:hAnsi="Arial" w:cs="Arial"/>
+        </w:rPr>
+        <w:t>kdw</w:t>
+      </w:r>
+      <w:proofErr w:type="spellEnd"/>
+      <w:r>
+        <w:rPr>
+          <w:rFonts w:ascii="Arial" w:hAnsi="Arial" w:cs="Arial"/>
+        </w:rPr>
+        <w:t>'] = 'Ultimate Half Life Predicted'</w:t>
+      </w:r>
+      <w:r>
+        <w:rPr>
+          <w:rFonts w:ascii="Arial" w:hAnsi="Arial" w:cs="Arial"/>
+        </w:rPr>
+        <w:t xml:space="preserve">    </w:t>
+      </w:r>
+    </w:p>
+    <w:p>
+      <w:pPr>
+        <w:pStyle w:val="ListParagraph"/>
+        <w:ind w:left="780" w:firstLine="240"/>
+        <w:rPr>
+          <w:rFonts w:ascii="Arial" w:hAnsi="Arial" w:cs="Arial"/>
+        </w:rPr>
+      </w:pPr>
     </w:p>
     <w:p>
       <w:pPr>
@@ -3975,14 +4187,28 @@
         <w:rPr>
           <w:rFonts w:ascii="Arial" w:hAnsi="Arial" w:cs="Arial"/>
         </w:rPr>
-        <w:t>method[</w:t>
+        <w:t>filespec1[</w:t>
       </w:r>
       <w:proofErr w:type="gramEnd"/>
       <w:r>
         <w:rPr>
           <w:rFonts w:ascii="Arial" w:hAnsi="Arial" w:cs="Arial"/>
         </w:rPr>
-        <w:t>39] = 'Ultimate Half Life Predicted'</w:t>
+        <w:t>'</w:t>
+      </w:r>
+      <w:proofErr w:type="spellStart"/>
+      <w:r>
+        <w:rPr>
+          <w:rFonts w:ascii="Arial" w:hAnsi="Arial" w:cs="Arial"/>
+        </w:rPr>
+        <w:t>kde</w:t>
+      </w:r>
+      <w:proofErr w:type="spellEnd"/>
+      <w:r>
+        <w:rPr>
+          <w:rFonts w:ascii="Arial" w:hAnsi="Arial" w:cs="Arial"/>
+        </w:rPr>
+        <w:t>'] = '301B'</w:t>
       </w:r>
     </w:p>
     <w:p>
@@ -3999,6 +4225,80 @@
         </w:rPr>
         <w:t xml:space="preserve">    </w:t>
       </w:r>
+      <w:proofErr w:type="gramStart"/>
+      <w:r>
+        <w:rPr>
+          <w:rFonts w:ascii="Arial" w:hAnsi="Arial" w:cs="Arial"/>
+        </w:rPr>
+        <w:t>filespec1[</w:t>
+      </w:r>
+      <w:proofErr w:type="gramEnd"/>
+      <w:r>
+        <w:rPr>
+          <w:rFonts w:ascii="Arial" w:hAnsi="Arial" w:cs="Arial"/>
+        </w:rPr>
+        <w:t>'</w:t>
+      </w:r>
+      <w:proofErr w:type="spellStart"/>
+      <w:r>
+        <w:rPr>
+          <w:rFonts w:ascii="Arial" w:hAnsi="Arial" w:cs="Arial"/>
+        </w:rPr>
+        <w:t>kds</w:t>
+      </w:r>
+      <w:proofErr w:type="spellEnd"/>
+      <w:r>
+        <w:rPr>
+          <w:rFonts w:ascii="Arial" w:hAnsi="Arial" w:cs="Arial"/>
+        </w:rPr>
+        <w:t>'] = '301B'</w:t>
+      </w:r>
+    </w:p>
+    <w:p>
+      <w:pPr>
+        <w:pStyle w:val="ListParagraph"/>
+        <w:ind w:left="780" w:firstLine="240"/>
+        <w:rPr>
+          <w:rFonts w:ascii="Arial" w:hAnsi="Arial" w:cs="Arial"/>
+        </w:rPr>
+      </w:pPr>
+      <w:proofErr w:type="gramStart"/>
+      <w:r>
+        <w:rPr>
+          <w:rFonts w:ascii="Arial" w:hAnsi="Arial" w:cs="Arial"/>
+        </w:rPr>
+        <w:t>filespec1[</w:t>
+      </w:r>
+      <w:proofErr w:type="gramEnd"/>
+      <w:r>
+        <w:rPr>
+          <w:rFonts w:ascii="Arial" w:hAnsi="Arial" w:cs="Arial"/>
+        </w:rPr>
+        <w:t>'</w:t>
+      </w:r>
+      <w:proofErr w:type="spellStart"/>
+      <w:r>
+        <w:rPr>
+          <w:rFonts w:ascii="Arial" w:hAnsi="Arial" w:cs="Arial"/>
+        </w:rPr>
+        <w:t>kdw</w:t>
+      </w:r>
+      <w:proofErr w:type="spellEnd"/>
+      <w:r>
+        <w:rPr>
+          <w:rFonts w:ascii="Arial" w:hAnsi="Arial" w:cs="Arial"/>
+        </w:rPr>
+        <w:t>'] = '301B'</w:t>
+      </w:r>
+    </w:p>
+    <w:p>
+      <w:pPr>
+        <w:pStyle w:val="ListParagraph"/>
+        <w:ind w:left="780" w:firstLine="240"/>
+        <w:rPr>
+          <w:rFonts w:ascii="Arial" w:hAnsi="Arial" w:cs="Arial"/>
+        </w:rPr>
+      </w:pPr>
     </w:p>
     <w:p>
       <w:pPr>
@@ -4019,14 +4319,28 @@
         <w:rPr>
           <w:rFonts w:ascii="Arial" w:hAnsi="Arial" w:cs="Arial"/>
         </w:rPr>
-        <w:t>filespec1[</w:t>
+        <w:t>filespec2[</w:t>
       </w:r>
       <w:proofErr w:type="gramEnd"/>
       <w:r>
         <w:rPr>
           <w:rFonts w:ascii="Arial" w:hAnsi="Arial" w:cs="Arial"/>
         </w:rPr>
-        <w:t>35] = '301B'</w:t>
+        <w:t>'</w:t>
+      </w:r>
+      <w:proofErr w:type="spellStart"/>
+      <w:r>
+        <w:rPr>
+          <w:rFonts w:ascii="Arial" w:hAnsi="Arial" w:cs="Arial"/>
+        </w:rPr>
+        <w:t>kde</w:t>
+      </w:r>
+      <w:proofErr w:type="spellEnd"/>
+      <w:r>
+        <w:rPr>
+          <w:rFonts w:ascii="Arial" w:hAnsi="Arial" w:cs="Arial"/>
+        </w:rPr>
+        <w:t>'] = '301C'</w:t>
       </w:r>
     </w:p>
     <w:p>
@@ -4035,7 +4349,6 @@
         <w:ind w:left="780"/>
         <w:rPr>
           <w:rFonts w:ascii="Arial" w:hAnsi="Arial" w:cs="Arial"/>
-          <w:lang w:val="fr-FR"/>
         </w:rPr>
       </w:pPr>
       <w:r>
@@ -4048,18 +4361,76 @@
       <w:r>
         <w:rPr>
           <w:rFonts w:ascii="Arial" w:hAnsi="Arial" w:cs="Arial"/>
-          <w:lang w:val="fr-FR"/>
-        </w:rPr>
-        <w:t>filespec1[</w:t>
+        </w:rPr>
+        <w:t>filespec2[</w:t>
       </w:r>
       <w:proofErr w:type="gramEnd"/>
       <w:r>
         <w:rPr>
           <w:rFonts w:ascii="Arial" w:hAnsi="Arial" w:cs="Arial"/>
-          <w:lang w:val="fr-FR"/>
-        </w:rPr>
-        <w:t>37] = '301B'</w:t>
-      </w:r>
+        </w:rPr>
+        <w:t>'</w:t>
+      </w:r>
+      <w:proofErr w:type="spellStart"/>
+      <w:r>
+        <w:rPr>
+          <w:rFonts w:ascii="Arial" w:hAnsi="Arial" w:cs="Arial"/>
+        </w:rPr>
+        <w:t>kds</w:t>
+      </w:r>
+      <w:proofErr w:type="spellEnd"/>
+      <w:r>
+        <w:rPr>
+          <w:rFonts w:ascii="Arial" w:hAnsi="Arial" w:cs="Arial"/>
+        </w:rPr>
+        <w:t>'] = '301C'</w:t>
+      </w:r>
+    </w:p>
+    <w:p>
+      <w:pPr>
+        <w:pStyle w:val="ListParagraph"/>
+        <w:ind w:left="780" w:firstLine="240"/>
+        <w:rPr>
+          <w:rFonts w:ascii="Arial" w:hAnsi="Arial" w:cs="Arial"/>
+        </w:rPr>
+      </w:pPr>
+      <w:proofErr w:type="gramStart"/>
+      <w:r>
+        <w:rPr>
+          <w:rFonts w:ascii="Arial" w:hAnsi="Arial" w:cs="Arial"/>
+        </w:rPr>
+        <w:t>filespec2[</w:t>
+      </w:r>
+      <w:proofErr w:type="gramEnd"/>
+      <w:r>
+        <w:rPr>
+          <w:rFonts w:ascii="Arial" w:hAnsi="Arial" w:cs="Arial"/>
+        </w:rPr>
+        <w:t>'</w:t>
+      </w:r>
+      <w:proofErr w:type="spellStart"/>
+      <w:r>
+        <w:rPr>
+          <w:rFonts w:ascii="Arial" w:hAnsi="Arial" w:cs="Arial"/>
+        </w:rPr>
+        <w:t>kdw</w:t>
+      </w:r>
+      <w:proofErr w:type="spellEnd"/>
+      <w:r>
+        <w:rPr>
+          <w:rFonts w:ascii="Arial" w:hAnsi="Arial" w:cs="Arial"/>
+        </w:rPr>
+        <w:t>'] = '301C'</w:t>
+      </w:r>
+    </w:p>
+    <w:p>
+      <w:pPr>
+        <w:pStyle w:val="ListParagraph"/>
+        <w:ind w:left="780" w:firstLine="240"/>
+        <w:rPr>
+          <w:rFonts w:ascii="Arial" w:hAnsi="Arial" w:cs="Arial"/>
+        </w:rPr>
+      </w:pPr>
     </w:p>
     <w:p>
       <w:pPr>
@@ -4067,13 +4438,11 @@
         <w:ind w:left="780"/>
         <w:rPr>
           <w:rFonts w:ascii="Arial" w:hAnsi="Arial" w:cs="Arial"/>
-          <w:lang w:val="fr-FR"/>
-        </w:rPr>
-      </w:pPr>
-      <w:r>
-        <w:rPr>
-          <w:rFonts w:ascii="Arial" w:hAnsi="Arial" w:cs="Arial"/>
-          <w:lang w:val="fr-FR"/>
+        </w:rPr>
+      </w:pPr>
+      <w:r>
+        <w:rPr>
+          <w:rFonts w:ascii="Arial" w:hAnsi="Arial" w:cs="Arial"/>
         </w:rPr>
         <w:t xml:space="preserve">    </w:t>
       </w:r>
@@ -4081,17 +4450,29 @@
       <w:r>
         <w:rPr>
           <w:rFonts w:ascii="Arial" w:hAnsi="Arial" w:cs="Arial"/>
-          <w:lang w:val="fr-FR"/>
-        </w:rPr>
-        <w:t>filespec1[</w:t>
+        </w:rPr>
+        <w:t>filespec3[</w:t>
       </w:r>
       <w:proofErr w:type="gramEnd"/>
       <w:r>
         <w:rPr>
           <w:rFonts w:ascii="Arial" w:hAnsi="Arial" w:cs="Arial"/>
-          <w:lang w:val="fr-FR"/>
-        </w:rPr>
-        <w:t>39] = '301B'</w:t>
+        </w:rPr>
+        <w:t>'</w:t>
+      </w:r>
+      <w:proofErr w:type="spellStart"/>
+      <w:r>
+        <w:rPr>
+          <w:rFonts w:ascii="Arial" w:hAnsi="Arial" w:cs="Arial"/>
+        </w:rPr>
+        <w:t>kde</w:t>
+      </w:r>
+      <w:proofErr w:type="spellEnd"/>
+      <w:r>
+        <w:rPr>
+          <w:rFonts w:ascii="Arial" w:hAnsi="Arial" w:cs="Arial"/>
+        </w:rPr>
+        <w:t>'] = '301_F'</w:t>
       </w:r>
     </w:p>
     <w:p>
@@ -4100,9 +4481,42 @@
         <w:ind w:left="780"/>
         <w:rPr>
           <w:rFonts w:ascii="Arial" w:hAnsi="Arial" w:cs="Arial"/>
-          <w:lang w:val="fr-FR"/>
-        </w:rPr>
-      </w:pPr>
+        </w:rPr>
+      </w:pPr>
+      <w:r>
+        <w:rPr>
+          <w:rFonts w:ascii="Arial" w:hAnsi="Arial" w:cs="Arial"/>
+        </w:rPr>
+        <w:t xml:space="preserve">    </w:t>
+      </w:r>
+      <w:proofErr w:type="gramStart"/>
+      <w:r>
+        <w:rPr>
+          <w:rFonts w:ascii="Arial" w:hAnsi="Arial" w:cs="Arial"/>
+        </w:rPr>
+        <w:t>filespec3[</w:t>
+      </w:r>
+      <w:proofErr w:type="gramEnd"/>
+      <w:r>
+        <w:rPr>
+          <w:rFonts w:ascii="Arial" w:hAnsi="Arial" w:cs="Arial"/>
+        </w:rPr>
+        <w:t>'</w:t>
+      </w:r>
+      <w:proofErr w:type="spellStart"/>
+      <w:r>
+        <w:rPr>
+          <w:rFonts w:ascii="Arial" w:hAnsi="Arial" w:cs="Arial"/>
+        </w:rPr>
+        <w:t>kds</w:t>
+      </w:r>
+      <w:proofErr w:type="spellEnd"/>
+      <w:r>
+        <w:rPr>
+          <w:rFonts w:ascii="Arial" w:hAnsi="Arial" w:cs="Arial"/>
+        </w:rPr>
+        <w:t>'] = '301_F'</w:t>
+      </w:r>
     </w:p>
     <w:p>
       <w:pPr>
@@ -4110,31 +4524,42 @@
         <w:ind w:left="780"/>
         <w:rPr>
           <w:rFonts w:ascii="Arial" w:hAnsi="Arial" w:cs="Arial"/>
-          <w:lang w:val="fr-FR"/>
-        </w:rPr>
-      </w:pPr>
-      <w:r>
-        <w:rPr>
-          <w:rFonts w:ascii="Arial" w:hAnsi="Arial" w:cs="Arial"/>
-          <w:lang w:val="fr-FR"/>
-        </w:rPr>
+        </w:rPr>
+      </w:pPr>
+      <w:r>
+        <w:rPr>
+          <w:rFonts w:ascii="Arial" w:hAnsi="Arial" w:cs="Arial"/>
+        </w:rPr>
+        <w:lastRenderedPageBreak/>
         <w:t xml:space="preserve">    </w:t>
       </w:r>
       <w:proofErr w:type="gramStart"/>
       <w:r>
         <w:rPr>
           <w:rFonts w:ascii="Arial" w:hAnsi="Arial" w:cs="Arial"/>
-          <w:lang w:val="fr-FR"/>
-        </w:rPr>
-        <w:t>filespec2[</w:t>
+        </w:rPr>
+        <w:t>filespec3[</w:t>
       </w:r>
       <w:proofErr w:type="gramEnd"/>
       <w:r>
         <w:rPr>
           <w:rFonts w:ascii="Arial" w:hAnsi="Arial" w:cs="Arial"/>
-          <w:lang w:val="fr-FR"/>
-        </w:rPr>
-        <w:t>35] = '301C'</w:t>
+        </w:rPr>
+        <w:t>'</w:t>
+      </w:r>
+      <w:proofErr w:type="spellStart"/>
+      <w:r>
+        <w:rPr>
+          <w:rFonts w:ascii="Arial" w:hAnsi="Arial" w:cs="Arial"/>
+        </w:rPr>
+        <w:t>kdw</w:t>
+      </w:r>
+      <w:proofErr w:type="spellEnd"/>
+      <w:r>
+        <w:rPr>
+          <w:rFonts w:ascii="Arial" w:hAnsi="Arial" w:cs="Arial"/>
+        </w:rPr>
+        <w:t>'] = '301_F'</w:t>
       </w:r>
     </w:p>
     <w:p>
@@ -4143,191 +4568,19 @@
         <w:ind w:left="780"/>
         <w:rPr>
           <w:rFonts w:ascii="Arial" w:hAnsi="Arial" w:cs="Arial"/>
-          <w:lang w:val="fr-FR"/>
-        </w:rPr>
-      </w:pPr>
-      <w:r>
-        <w:rPr>
-          <w:rFonts w:ascii="Arial" w:hAnsi="Arial" w:cs="Arial"/>
-          <w:lang w:val="fr-FR"/>
-        </w:rPr>
-        <w:t xml:space="preserve">    </w:t>
-      </w:r>
-      <w:proofErr w:type="gramStart"/>
-      <w:r>
-        <w:rPr>
-          <w:rFonts w:ascii="Arial" w:hAnsi="Arial" w:cs="Arial"/>
-          <w:lang w:val="fr-FR"/>
-        </w:rPr>
-        <w:t>filespec2[</w:t>
-      </w:r>
-      <w:proofErr w:type="gramEnd"/>
-      <w:r>
-        <w:rPr>
-          <w:rFonts w:ascii="Arial" w:hAnsi="Arial" w:cs="Arial"/>
-          <w:lang w:val="fr-FR"/>
-        </w:rPr>
-        <w:t>37] = '301c'</w:t>
-      </w:r>
-    </w:p>
-    <w:p>
-      <w:pPr>
-        <w:pStyle w:val="ListParagraph"/>
-        <w:ind w:left="780"/>
-        <w:rPr>
-          <w:rFonts w:ascii="Arial" w:hAnsi="Arial" w:cs="Arial"/>
-          <w:lang w:val="fr-FR"/>
-        </w:rPr>
-      </w:pPr>
-      <w:r>
-        <w:rPr>
-          <w:rFonts w:ascii="Arial" w:hAnsi="Arial" w:cs="Arial"/>
-          <w:lang w:val="fr-FR"/>
-        </w:rPr>
-        <w:t xml:space="preserve">    </w:t>
-      </w:r>
-      <w:proofErr w:type="gramStart"/>
-      <w:r>
-        <w:rPr>
-          <w:rFonts w:ascii="Arial" w:hAnsi="Arial" w:cs="Arial"/>
-          <w:lang w:val="fr-FR"/>
-        </w:rPr>
-        <w:t>filespec2[</w:t>
-      </w:r>
-      <w:proofErr w:type="gramEnd"/>
-      <w:r>
-        <w:rPr>
-          <w:rFonts w:ascii="Arial" w:hAnsi="Arial" w:cs="Arial"/>
-          <w:lang w:val="fr-FR"/>
-        </w:rPr>
-        <w:t>39] = '301C'</w:t>
-      </w:r>
-    </w:p>
-    <w:p>
-      <w:pPr>
-        <w:pStyle w:val="ListParagraph"/>
-        <w:ind w:left="780"/>
-        <w:rPr>
-          <w:rFonts w:ascii="Arial" w:hAnsi="Arial" w:cs="Arial"/>
-          <w:lang w:val="fr-FR"/>
-        </w:rPr>
-      </w:pPr>
-    </w:p>
-    <w:p>
-      <w:pPr>
-        <w:pStyle w:val="ListParagraph"/>
-        <w:ind w:left="780"/>
-        <w:rPr>
-          <w:rFonts w:ascii="Arial" w:hAnsi="Arial" w:cs="Arial"/>
-          <w:lang w:val="fr-FR"/>
-        </w:rPr>
-      </w:pPr>
-      <w:r>
-        <w:rPr>
-          <w:rFonts w:ascii="Arial" w:hAnsi="Arial" w:cs="Arial"/>
-          <w:lang w:val="fr-FR"/>
-        </w:rPr>
-        <w:t xml:space="preserve">    </w:t>
-      </w:r>
-      <w:proofErr w:type="gramStart"/>
-      <w:r>
-        <w:rPr>
-          <w:rFonts w:ascii="Arial" w:hAnsi="Arial" w:cs="Arial"/>
-          <w:lang w:val="fr-FR"/>
-        </w:rPr>
-        <w:t>filespec3[</w:t>
-      </w:r>
-      <w:proofErr w:type="gramEnd"/>
-      <w:r>
-        <w:rPr>
-          <w:rFonts w:ascii="Arial" w:hAnsi="Arial" w:cs="Arial"/>
-          <w:lang w:val="fr-FR"/>
-        </w:rPr>
-        <w:t>35] = '301_F'</w:t>
-      </w:r>
-    </w:p>
-    <w:p>
-      <w:pPr>
-        <w:pStyle w:val="ListParagraph"/>
-        <w:ind w:left="780"/>
-        <w:rPr>
-          <w:rFonts w:ascii="Arial" w:hAnsi="Arial" w:cs="Arial"/>
-          <w:lang w:val="fr-FR"/>
-        </w:rPr>
-      </w:pPr>
-      <w:r>
-        <w:rPr>
-          <w:rFonts w:ascii="Arial" w:hAnsi="Arial" w:cs="Arial"/>
-          <w:lang w:val="fr-FR"/>
-        </w:rPr>
-        <w:t xml:space="preserve">    </w:t>
-      </w:r>
-      <w:proofErr w:type="gramStart"/>
-      <w:r>
-        <w:rPr>
-          <w:rFonts w:ascii="Arial" w:hAnsi="Arial" w:cs="Arial"/>
-          <w:lang w:val="fr-FR"/>
-        </w:rPr>
-        <w:t>filespec3[</w:t>
-      </w:r>
-      <w:proofErr w:type="gramEnd"/>
-      <w:r>
-        <w:rPr>
-          <w:rFonts w:ascii="Arial" w:hAnsi="Arial" w:cs="Arial"/>
-          <w:lang w:val="fr-FR"/>
-        </w:rPr>
-        <w:t>37] = '301_F'</w:t>
-      </w:r>
-    </w:p>
-    <w:p>
-      <w:pPr>
-        <w:pStyle w:val="ListParagraph"/>
-        <w:ind w:left="780" w:firstLine="240"/>
-        <w:rPr>
-          <w:rFonts w:ascii="Arial" w:hAnsi="Arial" w:cs="Arial"/>
-          <w:lang w:val="fr-FR"/>
-        </w:rPr>
-      </w:pPr>
-      <w:proofErr w:type="gramStart"/>
-      <w:r>
-        <w:rPr>
-          <w:rFonts w:ascii="Arial" w:hAnsi="Arial" w:cs="Arial"/>
-          <w:lang w:val="fr-FR"/>
-        </w:rPr>
-        <w:t>filespec3[</w:t>
-      </w:r>
-      <w:proofErr w:type="gramEnd"/>
-      <w:r>
-        <w:rPr>
-          <w:rFonts w:ascii="Arial" w:hAnsi="Arial" w:cs="Arial"/>
-          <w:lang w:val="fr-FR"/>
-        </w:rPr>
-        <w:t>39] = '301_F'</w:t>
-      </w:r>
-    </w:p>
-    <w:p>
-      <w:pPr>
-        <w:pStyle w:val="ListParagraph"/>
-        <w:ind w:left="780" w:firstLine="240"/>
-        <w:rPr>
-          <w:rFonts w:ascii="Arial" w:hAnsi="Arial" w:cs="Arial"/>
-          <w:lang w:val="fr-FR"/>
-        </w:rPr>
-      </w:pPr>
-    </w:p>
-    <w:p>
-      <w:pPr>
-        <w:pStyle w:val="ListParagraph"/>
-        <w:ind w:left="780"/>
-        <w:rPr>
-          <w:rFonts w:ascii="Arial" w:hAnsi="Arial" w:cs="Arial"/>
-        </w:rPr>
-      </w:pPr>
-      <w:r>
-        <w:rPr>
-          <w:rFonts w:ascii="Arial" w:hAnsi="Arial" w:cs="Arial"/>
-        </w:rPr>
-        <w:t>As you can see, if you specify ‘Ultimate Half Life Predicted’ for property 35 (</w:t>
+        </w:rPr>
+      </w:pPr>
+      <w:r>
+        <w:rPr>
+          <w:rFonts w:ascii="Arial" w:hAnsi="Arial" w:cs="Arial"/>
+        </w:rPr>
+        <w:t>As you can see, if you specify ‘Ultimate Half L</w:t>
+      </w:r>
+      <w:r>
+        <w:rPr>
+          <w:rFonts w:ascii="Arial" w:hAnsi="Arial" w:cs="Arial"/>
+        </w:rPr>
+        <w:t xml:space="preserve">ife Predicted’ for property </w:t>
       </w:r>
       <w:proofErr w:type="spellStart"/>
       <w:r>
@@ -4341,7 +4594,7 @@
         <w:rPr>
           <w:rFonts w:ascii="Arial" w:hAnsi="Arial" w:cs="Arial"/>
         </w:rPr>
-        <w:t>), 37 (</w:t>
+        <w:t xml:space="preserve">, </w:t>
       </w:r>
       <w:proofErr w:type="spellStart"/>
       <w:r>
@@ -4355,19 +4608,21 @@
         <w:rPr>
           <w:rFonts w:ascii="Arial" w:hAnsi="Arial" w:cs="Arial"/>
         </w:rPr>
-        <w:t>), and 39</w:t>
-      </w:r>
-      <w:r>
-        <w:rPr>
-          <w:rFonts w:ascii="Arial" w:hAnsi="Arial" w:cs="Arial"/>
-        </w:rPr>
-        <w:t xml:space="preserve"> </w:t>
-      </w:r>
-      <w:r>
-        <w:rPr>
-          <w:rFonts w:ascii="Arial" w:hAnsi="Arial" w:cs="Arial"/>
-        </w:rPr>
-        <w:t>(kdw), then they will all take on the value of that specific property in the database.</w:t>
+        <w:t xml:space="preserve">, and </w:t>
+      </w:r>
+      <w:proofErr w:type="spellStart"/>
+      <w:r>
+        <w:rPr>
+          <w:rFonts w:ascii="Arial" w:hAnsi="Arial" w:cs="Arial"/>
+        </w:rPr>
+        <w:t>kdw</w:t>
+      </w:r>
+      <w:proofErr w:type="spellEnd"/>
+      <w:r>
+        <w:rPr>
+          <w:rFonts w:ascii="Arial" w:hAnsi="Arial" w:cs="Arial"/>
+        </w:rPr>
+        <w:t>, then they will all take on the value of that specific property in the database.</w:t>
       </w:r>
     </w:p>
     <w:p>
@@ -4383,7 +4638,13 @@
         <w:rPr>
           <w:rFonts w:ascii="Arial" w:hAnsi="Arial" w:cs="Arial"/>
         </w:rPr>
-        <w:t>The next three lists are called filespec1, filespec2, and filespec3. These are optional additional searc</w:t>
+        <w:t>The next three dictionaries</w:t>
+      </w:r>
+      <w:r>
+        <w:rPr>
+          <w:rFonts w:ascii="Arial" w:hAnsi="Arial" w:cs="Arial"/>
+        </w:rPr>
+        <w:t xml:space="preserve"> are called filespec1, filespec2, and filespec3. These are optional additional searc</w:t>
       </w:r>
       <w:r>
         <w:rPr>
@@ -4427,14 +4688,7 @@
         <w:rPr>
           <w:rFonts w:ascii="Arial" w:hAnsi="Arial" w:cs="Arial"/>
         </w:rPr>
-        <w:t xml:space="preserve">ii]’ in the name of the property and ‘filespec1[ii]’ in the name of the file from which the property came. If </w:t>
-      </w:r>
-      <w:r>
-        <w:rPr>
-          <w:rFonts w:ascii="Arial" w:hAnsi="Arial" w:cs="Arial"/>
-        </w:rPr>
-        <w:lastRenderedPageBreak/>
-        <w:t xml:space="preserve">this returns an empty value, it then searches for </w:t>
+        <w:t xml:space="preserve">ii]’ in the name of the property and ‘filespec1[ii]’ in the name of the file from which the property came. If this returns an empty value, it then searches for </w:t>
       </w:r>
       <w:proofErr w:type="gramStart"/>
       <w:r>
@@ -4460,7 +4714,20 @@
         <w:rPr>
           <w:rFonts w:ascii="Arial" w:hAnsi="Arial" w:cs="Arial"/>
         </w:rPr>
-        <w:t>So, if in search_list.py I specify the following:</w:t>
+        <w:t xml:space="preserve">So, if in </w:t>
+      </w:r>
+      <w:r>
+        <w:rPr>
+          <w:rFonts w:ascii="Arial" w:hAnsi="Arial" w:cs="Arial"/>
+          <w:b/>
+        </w:rPr>
+        <w:t>search_list.py</w:t>
+      </w:r>
+      <w:r>
+        <w:rPr>
+          <w:rFonts w:ascii="Arial" w:hAnsi="Arial" w:cs="Arial"/>
+        </w:rPr>
+        <w:t xml:space="preserve"> I specify the following:</w:t>
       </w:r>
     </w:p>
     <w:p>
@@ -4483,47 +4750,39 @@
           <w:rFonts w:ascii="Arial" w:hAnsi="Arial" w:cs="Arial"/>
         </w:rPr>
       </w:pPr>
+      <w:r>
+        <w:rPr>
+          <w:rFonts w:ascii="Arial" w:hAnsi="Arial" w:cs="Arial"/>
+        </w:rPr>
+        <w:t xml:space="preserve">    </w:t>
+      </w:r>
       <w:proofErr w:type="gramStart"/>
       <w:r>
         <w:rPr>
           <w:rFonts w:ascii="Arial" w:hAnsi="Arial" w:cs="Arial"/>
         </w:rPr>
-        <w:t>Method[</w:t>
+        <w:t>method[</w:t>
       </w:r>
       <w:proofErr w:type="gramEnd"/>
       <w:r>
         <w:rPr>
           <w:rFonts w:ascii="Arial" w:hAnsi="Arial" w:cs="Arial"/>
         </w:rPr>
-        <w:t>35] = ‘</w:t>
+        <w:t>'</w:t>
       </w:r>
       <w:proofErr w:type="spellStart"/>
       <w:r>
         <w:rPr>
           <w:rFonts w:ascii="Arial" w:hAnsi="Arial" w:cs="Arial"/>
         </w:rPr>
-        <w:t>UIltimate</w:t>
+        <w:t>kde</w:t>
       </w:r>
       <w:proofErr w:type="spellEnd"/>
       <w:r>
         <w:rPr>
           <w:rFonts w:ascii="Arial" w:hAnsi="Arial" w:cs="Arial"/>
         </w:rPr>
-        <w:t xml:space="preserve"> </w:t>
-      </w:r>
-      <w:proofErr w:type="spellStart"/>
-      <w:r>
-        <w:rPr>
-          <w:rFonts w:ascii="Arial" w:hAnsi="Arial" w:cs="Arial"/>
-        </w:rPr>
-        <w:t>Half life</w:t>
-      </w:r>
-      <w:proofErr w:type="spellEnd"/>
-      <w:r>
-        <w:rPr>
-          <w:rFonts w:ascii="Arial" w:hAnsi="Arial" w:cs="Arial"/>
-        </w:rPr>
-        <w:t xml:space="preserve"> predicted’</w:t>
+        <w:t>'] = 'Ultimate Half Life Predicted'</w:t>
       </w:r>
     </w:p>
     <w:p>
@@ -4534,19 +4793,39 @@
           <w:rFonts w:ascii="Arial" w:hAnsi="Arial" w:cs="Arial"/>
         </w:rPr>
       </w:pPr>
+      <w:r>
+        <w:rPr>
+          <w:rFonts w:ascii="Arial" w:hAnsi="Arial" w:cs="Arial"/>
+        </w:rPr>
+        <w:t xml:space="preserve">    </w:t>
+      </w:r>
       <w:proofErr w:type="gramStart"/>
       <w:r>
         <w:rPr>
           <w:rFonts w:ascii="Arial" w:hAnsi="Arial" w:cs="Arial"/>
         </w:rPr>
-        <w:t>Filespec1[</w:t>
+        <w:t>filespec1[</w:t>
       </w:r>
       <w:proofErr w:type="gramEnd"/>
       <w:r>
         <w:rPr>
           <w:rFonts w:ascii="Arial" w:hAnsi="Arial" w:cs="Arial"/>
         </w:rPr>
-        <w:t>35] = ‘301B’</w:t>
+        <w:t>'</w:t>
+      </w:r>
+      <w:proofErr w:type="spellStart"/>
+      <w:r>
+        <w:rPr>
+          <w:rFonts w:ascii="Arial" w:hAnsi="Arial" w:cs="Arial"/>
+        </w:rPr>
+        <w:t>kde</w:t>
+      </w:r>
+      <w:proofErr w:type="spellEnd"/>
+      <w:r>
+        <w:rPr>
+          <w:rFonts w:ascii="Arial" w:hAnsi="Arial" w:cs="Arial"/>
+        </w:rPr>
+        <w:t>'] = '301B'</w:t>
       </w:r>
     </w:p>
     <w:p>
@@ -4555,24 +4834,41 @@
         <w:ind w:left="780"/>
         <w:rPr>
           <w:rFonts w:ascii="Arial" w:hAnsi="Arial" w:cs="Arial"/>
-          <w:lang w:val="fr-FR"/>
-        </w:rPr>
-      </w:pPr>
+        </w:rPr>
+      </w:pPr>
+      <w:r>
+        <w:rPr>
+          <w:rFonts w:ascii="Arial" w:hAnsi="Arial" w:cs="Arial"/>
+        </w:rPr>
+        <w:t xml:space="preserve">    </w:t>
+      </w:r>
       <w:proofErr w:type="gramStart"/>
       <w:r>
         <w:rPr>
           <w:rFonts w:ascii="Arial" w:hAnsi="Arial" w:cs="Arial"/>
-          <w:lang w:val="fr-FR"/>
-        </w:rPr>
-        <w:t>Filespec2[</w:t>
+        </w:rPr>
+        <w:t>filespec2[</w:t>
       </w:r>
       <w:proofErr w:type="gramEnd"/>
       <w:r>
         <w:rPr>
           <w:rFonts w:ascii="Arial" w:hAnsi="Arial" w:cs="Arial"/>
-          <w:lang w:val="fr-FR"/>
-        </w:rPr>
-        <w:t>35] = ‘301C’</w:t>
+        </w:rPr>
+        <w:t>'</w:t>
+      </w:r>
+      <w:proofErr w:type="spellStart"/>
+      <w:r>
+        <w:rPr>
+          <w:rFonts w:ascii="Arial" w:hAnsi="Arial" w:cs="Arial"/>
+        </w:rPr>
+        <w:t>kde</w:t>
+      </w:r>
+      <w:proofErr w:type="spellEnd"/>
+      <w:r>
+        <w:rPr>
+          <w:rFonts w:ascii="Arial" w:hAnsi="Arial" w:cs="Arial"/>
+        </w:rPr>
+        <w:t>'] = '301C'</w:t>
       </w:r>
     </w:p>
     <w:p>
@@ -4581,15 +4877,41 @@
         <w:ind w:left="780"/>
         <w:rPr>
           <w:rFonts w:ascii="Arial" w:hAnsi="Arial" w:cs="Arial"/>
-          <w:lang w:val="fr-FR"/>
-        </w:rPr>
-      </w:pPr>
-      <w:r>
-        <w:rPr>
-          <w:rFonts w:ascii="Arial" w:hAnsi="Arial" w:cs="Arial"/>
-          <w:lang w:val="fr-FR"/>
-        </w:rPr>
-        <w:t>Filespec3 [35] = 301_F’</w:t>
+        </w:rPr>
+      </w:pPr>
+      <w:r>
+        <w:rPr>
+          <w:rFonts w:ascii="Arial" w:hAnsi="Arial" w:cs="Arial"/>
+        </w:rPr>
+        <w:t xml:space="preserve">    </w:t>
+      </w:r>
+      <w:proofErr w:type="gramStart"/>
+      <w:r>
+        <w:rPr>
+          <w:rFonts w:ascii="Arial" w:hAnsi="Arial" w:cs="Arial"/>
+        </w:rPr>
+        <w:t>filespec3[</w:t>
+      </w:r>
+      <w:proofErr w:type="gramEnd"/>
+      <w:r>
+        <w:rPr>
+          <w:rFonts w:ascii="Arial" w:hAnsi="Arial" w:cs="Arial"/>
+        </w:rPr>
+        <w:t>'</w:t>
+      </w:r>
+      <w:proofErr w:type="spellStart"/>
+      <w:r>
+        <w:rPr>
+          <w:rFonts w:ascii="Arial" w:hAnsi="Arial" w:cs="Arial"/>
+        </w:rPr>
+        <w:t>kde</w:t>
+      </w:r>
+      <w:proofErr w:type="spellEnd"/>
+      <w:r>
+        <w:rPr>
+          <w:rFonts w:ascii="Arial" w:hAnsi="Arial" w:cs="Arial"/>
+        </w:rPr>
+        <w:t>'] = '301_F'</w:t>
       </w:r>
     </w:p>
     <w:p>
@@ -4598,7 +4920,6 @@
         <w:ind w:left="780"/>
         <w:rPr>
           <w:rFonts w:ascii="Arial" w:hAnsi="Arial" w:cs="Arial"/>
-          <w:lang w:val="fr-FR"/>
         </w:rPr>
       </w:pPr>
     </w:p>
@@ -4614,7 +4935,7 @@
         <w:rPr>
           <w:rFonts w:ascii="Arial" w:hAnsi="Arial" w:cs="Arial"/>
         </w:rPr>
-        <w:t xml:space="preserve">That means parameter 35, </w:t>
+        <w:t xml:space="preserve">That means parameter </w:t>
       </w:r>
       <w:proofErr w:type="spellStart"/>
       <w:r>
@@ -4628,7 +4949,13 @@
         <w:rPr>
           <w:rFonts w:ascii="Arial" w:hAnsi="Arial" w:cs="Arial"/>
         </w:rPr>
-        <w:t xml:space="preserve">, will take on the parameter ‘Ultimate </w:t>
+        <w:t xml:space="preserve"> in STREAM_EU </w:t>
+      </w:r>
+      <w:r>
+        <w:rPr>
+          <w:rFonts w:ascii="Arial" w:hAnsi="Arial" w:cs="Arial"/>
+        </w:rPr>
+        <w:t xml:space="preserve">will take on the parameter ‘Ultimate </w:t>
       </w:r>
       <w:r>
         <w:rPr>
@@ -4647,6 +4974,52 @@
         <w:rPr>
           <w:rFonts w:ascii="Arial" w:hAnsi="Arial" w:cs="Arial"/>
         </w:rPr>
+        <w:t>filespec</w:t>
+      </w:r>
+      <w:r>
+        <w:rPr>
+          <w:rFonts w:ascii="Arial" w:hAnsi="Arial" w:cs="Arial"/>
+        </w:rPr>
+        <w:t>1[</w:t>
+      </w:r>
+      <w:proofErr w:type="gramEnd"/>
+      <w:r>
+        <w:rPr>
+          <w:rFonts w:ascii="Arial" w:hAnsi="Arial" w:cs="Arial"/>
+        </w:rPr>
+        <w:t>‘</w:t>
+      </w:r>
+      <w:proofErr w:type="spellStart"/>
+      <w:r>
+        <w:rPr>
+          <w:rFonts w:ascii="Arial" w:hAnsi="Arial" w:cs="Arial"/>
+        </w:rPr>
+        <w:t>kde</w:t>
+      </w:r>
+      <w:proofErr w:type="spellEnd"/>
+      <w:r>
+        <w:rPr>
+          <w:rFonts w:ascii="Arial" w:hAnsi="Arial" w:cs="Arial"/>
+        </w:rPr>
+        <w:t>’</w:t>
+      </w:r>
+      <w:r>
+        <w:rPr>
+          <w:rFonts w:ascii="Arial" w:hAnsi="Arial" w:cs="Arial"/>
+        </w:rPr>
+        <w:t xml:space="preserve">] is </w:t>
+      </w:r>
+      <w:r>
+        <w:rPr>
+          <w:rFonts w:ascii="Arial" w:hAnsi="Arial" w:cs="Arial"/>
+        </w:rPr>
+        <w:t xml:space="preserve">left empty. Because </w:t>
+      </w:r>
+      <w:proofErr w:type="gramStart"/>
+      <w:r>
+        <w:rPr>
+          <w:rFonts w:ascii="Arial" w:hAnsi="Arial" w:cs="Arial"/>
+        </w:rPr>
         <w:t>filespec1[</w:t>
       </w:r>
       <w:proofErr w:type="gramEnd"/>
@@ -4654,21 +5027,27 @@
         <w:rPr>
           <w:rFonts w:ascii="Arial" w:hAnsi="Arial" w:cs="Arial"/>
         </w:rPr>
-        <w:t xml:space="preserve">35] is left empty. Because </w:t>
-      </w:r>
-      <w:proofErr w:type="gramStart"/>
-      <w:r>
-        <w:rPr>
-          <w:rFonts w:ascii="Arial" w:hAnsi="Arial" w:cs="Arial"/>
-        </w:rPr>
-        <w:t>filespec1[</w:t>
-      </w:r>
-      <w:proofErr w:type="gramEnd"/>
-      <w:r>
-        <w:rPr>
-          <w:rFonts w:ascii="Arial" w:hAnsi="Arial" w:cs="Arial"/>
-        </w:rPr>
-        <w:t>35] is not empty, it will take the half-life from the 301B model. This is determined from the name of the file that supplied the parameter. If there is no entry for this or it is not a number, it will then search the 301C file and then the 301_F</w:t>
+        <w:t>‘</w:t>
+      </w:r>
+      <w:proofErr w:type="spellStart"/>
+      <w:r>
+        <w:rPr>
+          <w:rFonts w:ascii="Arial" w:hAnsi="Arial" w:cs="Arial"/>
+        </w:rPr>
+        <w:t>kde</w:t>
+      </w:r>
+      <w:proofErr w:type="spellEnd"/>
+      <w:r>
+        <w:rPr>
+          <w:rFonts w:ascii="Arial" w:hAnsi="Arial" w:cs="Arial"/>
+        </w:rPr>
+        <w:t>’</w:t>
+      </w:r>
+      <w:r>
+        <w:rPr>
+          <w:rFonts w:ascii="Arial" w:hAnsi="Arial" w:cs="Arial"/>
+        </w:rPr>
+        <w:t>] is not empty, it will take the half-life from the 301B model. This is determined from the name of the file that supplied the parameter. If there is no entry for this or it is not a number, it will then search the 301C file and then the 301_F</w:t>
       </w:r>
       <w:r>
         <w:rPr>
@@ -4761,15 +5140,7 @@
         <w:rPr>
           <w:rFonts w:ascii="Arial" w:hAnsi="Arial" w:cs="Arial"/>
         </w:rPr>
-        <w:t>additional information about the source of the numbers. The format o</w:t>
-      </w:r>
-      <w:bookmarkStart w:id="0" w:name="_GoBack"/>
-      <w:bookmarkEnd w:id="0"/>
-      <w:r>
-        <w:rPr>
-          <w:rFonts w:ascii="Arial" w:hAnsi="Arial" w:cs="Arial"/>
-        </w:rPr>
-        <w:t>f the text following the comment delimiter is as follows:</w:t>
+        <w:t>additional information about the source of the numbers. The format of the text following the comment delimiter is as follows:</w:t>
       </w:r>
     </w:p>
     <w:p>
@@ -5710,7 +6081,6 @@
       <w:spacing w:after="0" w:line="240" w:lineRule="auto"/>
     </w:pPr>
     <w:tblPr>
-      <w:tblInd w:w="0" w:type="dxa"/>
       <w:tblBorders>
         <w:top w:val="single" w:sz="4" w:space="0" w:color="auto"/>
         <w:left w:val="single" w:sz="4" w:space="0" w:color="auto"/>
@@ -5719,12 +6089,6 @@
         <w:insideH w:val="single" w:sz="4" w:space="0" w:color="auto"/>
         <w:insideV w:val="single" w:sz="4" w:space="0" w:color="auto"/>
       </w:tblBorders>
-      <w:tblCellMar>
-        <w:top w:w="0" w:type="dxa"/>
-        <w:left w:w="108" w:type="dxa"/>
-        <w:bottom w:w="0" w:type="dxa"/>
-        <w:right w:w="108" w:type="dxa"/>
-      </w:tblCellMar>
     </w:tblPr>
   </w:style>
   <w:style w:type="character" w:styleId="Hyperlink">
@@ -6049,7 +6413,6 @@
       <w:spacing w:after="0" w:line="240" w:lineRule="auto"/>
     </w:pPr>
     <w:tblPr>
-      <w:tblInd w:w="0" w:type="dxa"/>
       <w:tblBorders>
         <w:top w:val="single" w:sz="4" w:space="0" w:color="auto"/>
         <w:left w:val="single" w:sz="4" w:space="0" w:color="auto"/>
@@ -6058,12 +6421,6 @@
         <w:insideH w:val="single" w:sz="4" w:space="0" w:color="auto"/>
         <w:insideV w:val="single" w:sz="4" w:space="0" w:color="auto"/>
       </w:tblBorders>
-      <w:tblCellMar>
-        <w:top w:w="0" w:type="dxa"/>
-        <w:left w:w="108" w:type="dxa"/>
-        <w:bottom w:w="0" w:type="dxa"/>
-        <w:right w:w="108" w:type="dxa"/>
-      </w:tblCellMar>
     </w:tblPr>
   </w:style>
   <w:style w:type="character" w:styleId="Hyperlink">
@@ -6448,7 +6805,7 @@
 </file>
 
 <file path=customXml/itemProps1.xml><?xml version="1.0" encoding="utf-8"?>
-<ds:datastoreItem xmlns:ds="http://schemas.openxmlformats.org/officeDocument/2006/customXml" ds:itemID="{CFDC03FC-1720-4B58-9D28-C48271DD1E34}">
+<ds:datastoreItem xmlns:ds="http://schemas.openxmlformats.org/officeDocument/2006/customXml" ds:itemID="{6C39D539-289F-4283-92EF-67A0D069F01F}">
   <ds:schemaRefs>
     <ds:schemaRef ds:uri="http://schemas.openxmlformats.org/officeDocument/2006/bibliography"/>
   </ds:schemaRefs>

</xml_diff>

<commit_message>
Updated Readme with very minor link to GitHub
</commit_message>
<xml_diff>
--- a/SSPD README.docx
+++ b/SSPD README.docx
@@ -10,7 +10,6 @@
           <w:color w:val="auto"/>
         </w:rPr>
       </w:pPr>
-      <w:bookmarkStart w:id="0" w:name="_GoBack"/>
       <w:r>
         <w:rPr>
           <w:rFonts w:ascii="Arial" w:hAnsi="Arial" w:cs="Arial"/>
@@ -47,7 +46,6 @@
         <w:t xml:space="preserve"> v1.8</w:t>
       </w:r>
     </w:p>
-    <w:bookmarkEnd w:id="0"/>
     <w:p>
       <w:pPr>
         <w:rPr>
@@ -105,6 +103,34 @@
     </w:p>
     <w:p>
       <w:pPr>
+        <w:rPr>
+          <w:rFonts w:ascii="Arial" w:hAnsi="Arial" w:cs="Arial"/>
+        </w:rPr>
+      </w:pPr>
+      <w:r>
+        <w:rPr>
+          <w:rFonts w:ascii="Arial" w:hAnsi="Arial" w:cs="Arial"/>
+        </w:rPr>
+        <w:t xml:space="preserve">Repository hosted @ </w:t>
+      </w:r>
+      <w:hyperlink r:id="rId8" w:history="1">
+        <w:r>
+          <w:rPr>
+            <w:rStyle w:val="Hyperlink"/>
+            <w:rFonts w:ascii="Arial" w:hAnsi="Arial" w:cs="Arial"/>
+          </w:rPr>
+          <w:t>https://github.com/dyprious/SSPD</w:t>
+        </w:r>
+      </w:hyperlink>
+      <w:r>
+        <w:rPr>
+          <w:rFonts w:ascii="Arial" w:hAnsi="Arial" w:cs="Arial"/>
+        </w:rPr>
+        <w:t xml:space="preserve"> </w:t>
+      </w:r>
+    </w:p>
+    <w:p>
+      <w:pPr>
         <w:pStyle w:val="Heading1"/>
         <w:numPr>
           <w:ilvl w:val="0"/>
@@ -172,7 +198,15 @@
         <w:rPr>
           <w:rFonts w:ascii="Arial" w:hAnsi="Arial" w:cs="Arial"/>
         </w:rPr>
-        <w:t xml:space="preserve">contains tables with information on substances and substance properties. It also contains data on how model output (like </w:t>
+        <w:t>contains tables with inf</w:t>
+      </w:r>
+      <w:bookmarkStart w:id="0" w:name="_GoBack"/>
+      <w:bookmarkEnd w:id="0"/>
+      <w:r>
+        <w:rPr>
+          <w:rFonts w:ascii="Arial" w:hAnsi="Arial" w:cs="Arial"/>
+        </w:rPr>
+        <w:t xml:space="preserve">ormation on substances and substance properties. It also contains data on how model output (like </w:t>
       </w:r>
       <w:r>
         <w:rPr>
@@ -822,7 +856,7 @@
                     </pic:cNvPicPr>
                   </pic:nvPicPr>
                   <pic:blipFill>
-                    <a:blip r:embed="rId8" cstate="print">
+                    <a:blip r:embed="rId9" cstate="print">
                       <a:extLst>
                         <a:ext uri="{28A0092B-C50C-407E-A947-70E740481C1C}">
                           <a14:useLocalDpi xmlns:a14="http://schemas.microsoft.com/office/drawing/2010/main" val="0"/>
@@ -867,7 +901,6 @@
         </w:rPr>
         <w:t xml:space="preserve">Figure </w:t>
       </w:r>
-      <w:proofErr w:type="gramEnd"/>
       <w:r>
         <w:rPr>
           <w:rFonts w:ascii="Arial" w:hAnsi="Arial" w:cs="Arial"/>
@@ -904,7 +937,6 @@
         </w:rPr>
         <w:fldChar w:fldCharType="end"/>
       </w:r>
-      <w:proofErr w:type="gramStart"/>
       <w:r>
         <w:rPr>
           <w:rFonts w:ascii="Arial" w:hAnsi="Arial" w:cs="Arial"/>
@@ -2191,7 +2223,7 @@
         </w:rPr>
         <w:t xml:space="preserve">. This is the SQLite database containing the substance properties. To view and interact with the database, please install the following software </w:t>
       </w:r>
-      <w:hyperlink r:id="rId9" w:history="1">
+      <w:hyperlink r:id="rId10" w:history="1">
         <w:r>
           <w:rPr>
             <w:rStyle w:val="Hyperlink"/>
@@ -6180,6 +6212,24 @@
       <w:szCs w:val="18"/>
     </w:rPr>
   </w:style>
+  <w:style w:type="paragraph" w:styleId="Date">
+    <w:name w:val="Date"/>
+    <w:basedOn w:val="Normal"/>
+    <w:next w:val="Normal"/>
+    <w:link w:val="DateChar"/>
+    <w:uiPriority w:val="99"/>
+    <w:semiHidden/>
+    <w:unhideWhenUsed/>
+    <w:rsid w:val="00345EEB"/>
+  </w:style>
+  <w:style w:type="character" w:customStyle="1" w:styleId="DateChar">
+    <w:name w:val="Date Char"/>
+    <w:basedOn w:val="DefaultParagraphFont"/>
+    <w:link w:val="Date"/>
+    <w:uiPriority w:val="99"/>
+    <w:semiHidden/>
+    <w:rsid w:val="00345EEB"/>
+  </w:style>
 </w:styles>
 </file>
 
@@ -6512,6 +6562,24 @@
       <w:szCs w:val="18"/>
     </w:rPr>
   </w:style>
+  <w:style w:type="paragraph" w:styleId="Date">
+    <w:name w:val="Date"/>
+    <w:basedOn w:val="Normal"/>
+    <w:next w:val="Normal"/>
+    <w:link w:val="DateChar"/>
+    <w:uiPriority w:val="99"/>
+    <w:semiHidden/>
+    <w:unhideWhenUsed/>
+    <w:rsid w:val="00345EEB"/>
+  </w:style>
+  <w:style w:type="character" w:customStyle="1" w:styleId="DateChar">
+    <w:name w:val="Date Char"/>
+    <w:basedOn w:val="DefaultParagraphFont"/>
+    <w:link w:val="Date"/>
+    <w:uiPriority w:val="99"/>
+    <w:semiHidden/>
+    <w:rsid w:val="00345EEB"/>
+  </w:style>
 </w:styles>
 </file>
 
@@ -6805,7 +6873,7 @@
 </file>
 
 <file path=customXml/itemProps1.xml><?xml version="1.0" encoding="utf-8"?>
-<ds:datastoreItem xmlns:ds="http://schemas.openxmlformats.org/officeDocument/2006/customXml" ds:itemID="{6C39D539-289F-4283-92EF-67A0D069F01F}">
+<ds:datastoreItem xmlns:ds="http://schemas.openxmlformats.org/officeDocument/2006/customXml" ds:itemID="{5A1DE108-7788-49F1-A288-766C5F4F81CD}">
   <ds:schemaRefs>
     <ds:schemaRef ds:uri="http://schemas.openxmlformats.org/officeDocument/2006/bibliography"/>
   </ds:schemaRefs>

</xml_diff>

<commit_message>
Updated readme to include the GitHub link
</commit_message>
<xml_diff>
--- a/SSPD README.docx
+++ b/SSPD README.docx
@@ -10,7 +10,6 @@
           <w:color w:val="auto"/>
         </w:rPr>
       </w:pPr>
-      <w:bookmarkStart w:id="0" w:name="_GoBack"/>
       <w:r>
         <w:rPr>
           <w:rFonts w:ascii="Arial" w:hAnsi="Arial" w:cs="Arial"/>
@@ -47,7 +46,6 @@
         <w:t xml:space="preserve"> v1.8</w:t>
       </w:r>
     </w:p>
-    <w:bookmarkEnd w:id="0"/>
     <w:p>
       <w:pPr>
         <w:rPr>
@@ -102,6 +100,27 @@
         </w:rPr>
         <w:t xml:space="preserve"> 2017</w:t>
       </w:r>
+    </w:p>
+    <w:p>
+      <w:pPr>
+        <w:rPr>
+          <w:rFonts w:ascii="Arial" w:hAnsi="Arial" w:cs="Arial"/>
+        </w:rPr>
+      </w:pPr>
+      <w:r>
+        <w:rPr>
+          <w:rFonts w:ascii="Arial" w:hAnsi="Arial" w:cs="Arial"/>
+        </w:rPr>
+        <w:t xml:space="preserve">Hosted @ </w:t>
+      </w:r>
+      <w:r>
+        <w:rPr>
+          <w:rFonts w:ascii="Arial" w:hAnsi="Arial" w:cs="Arial"/>
+        </w:rPr>
+        <w:t>https://github.com/dyprious/SSPD/</w:t>
+      </w:r>
+      <w:bookmarkStart w:id="0" w:name="_GoBack"/>
+      <w:bookmarkEnd w:id="0"/>
     </w:p>
     <w:p>
       <w:pPr>
@@ -867,7 +886,6 @@
         </w:rPr>
         <w:t xml:space="preserve">Figure </w:t>
       </w:r>
-      <w:proofErr w:type="gramEnd"/>
       <w:r>
         <w:rPr>
           <w:rFonts w:ascii="Arial" w:hAnsi="Arial" w:cs="Arial"/>
@@ -904,7 +922,6 @@
         </w:rPr>
         <w:fldChar w:fldCharType="end"/>
       </w:r>
-      <w:proofErr w:type="gramStart"/>
       <w:r>
         <w:rPr>
           <w:rFonts w:ascii="Arial" w:hAnsi="Arial" w:cs="Arial"/>
@@ -6180,6 +6197,24 @@
       <w:szCs w:val="18"/>
     </w:rPr>
   </w:style>
+  <w:style w:type="paragraph" w:styleId="Date">
+    <w:name w:val="Date"/>
+    <w:basedOn w:val="Normal"/>
+    <w:next w:val="Normal"/>
+    <w:link w:val="DateChar"/>
+    <w:uiPriority w:val="99"/>
+    <w:semiHidden/>
+    <w:unhideWhenUsed/>
+    <w:rsid w:val="00246CBF"/>
+  </w:style>
+  <w:style w:type="character" w:customStyle="1" w:styleId="DateChar">
+    <w:name w:val="Date Char"/>
+    <w:basedOn w:val="DefaultParagraphFont"/>
+    <w:link w:val="Date"/>
+    <w:uiPriority w:val="99"/>
+    <w:semiHidden/>
+    <w:rsid w:val="00246CBF"/>
+  </w:style>
 </w:styles>
 </file>
 
@@ -6512,6 +6547,24 @@
       <w:szCs w:val="18"/>
     </w:rPr>
   </w:style>
+  <w:style w:type="paragraph" w:styleId="Date">
+    <w:name w:val="Date"/>
+    <w:basedOn w:val="Normal"/>
+    <w:next w:val="Normal"/>
+    <w:link w:val="DateChar"/>
+    <w:uiPriority w:val="99"/>
+    <w:semiHidden/>
+    <w:unhideWhenUsed/>
+    <w:rsid w:val="00246CBF"/>
+  </w:style>
+  <w:style w:type="character" w:customStyle="1" w:styleId="DateChar">
+    <w:name w:val="Date Char"/>
+    <w:basedOn w:val="DefaultParagraphFont"/>
+    <w:link w:val="Date"/>
+    <w:uiPriority w:val="99"/>
+    <w:semiHidden/>
+    <w:rsid w:val="00246CBF"/>
+  </w:style>
 </w:styles>
 </file>
 
@@ -6805,7 +6858,7 @@
 </file>
 
 <file path=customXml/itemProps1.xml><?xml version="1.0" encoding="utf-8"?>
-<ds:datastoreItem xmlns:ds="http://schemas.openxmlformats.org/officeDocument/2006/customXml" ds:itemID="{6C39D539-289F-4283-92EF-67A0D069F01F}">
+<ds:datastoreItem xmlns:ds="http://schemas.openxmlformats.org/officeDocument/2006/customXml" ds:itemID="{81F19759-0E8D-46F6-8086-1E2EB2EDE8FA}">
   <ds:schemaRefs>
     <ds:schemaRef ds:uri="http://schemas.openxmlformats.org/officeDocument/2006/bibliography"/>
   </ds:schemaRefs>

</xml_diff>